<commit_message>
Final Version of Application
</commit_message>
<xml_diff>
--- a/docassemble/LLAW33012022S1HCSA2/data/templates/Rent_V.2.docx
+++ b/docassemble/LLAW33012022S1HCSA2/data/templates/Rent_V.2.docx
@@ -290,11 +290,13 @@
               <w:jc w:val="center"/>
               <w:rPr>
                 <w:rFonts w:ascii="Times New Roman" w:hAnsi="Times New Roman" w:cs="Times New Roman"/>
-              </w:rPr>
-            </w:pPr>
-            <w:r>
-              <w:rPr>
-                <w:rFonts w:ascii="Times New Roman" w:hAnsi="Times New Roman" w:cs="Times New Roman"/>
+                <w:color w:val="273B54" w:themeColor="text2" w:themeShade="BF"/>
+              </w:rPr>
+            </w:pPr>
+            <w:r>
+              <w:rPr>
+                <w:rFonts w:ascii="Times New Roman" w:hAnsi="Times New Roman" w:cs="Times New Roman"/>
+                <w:color w:val="273B54" w:themeColor="text2" w:themeShade="BF"/>
               </w:rPr>
               <w:t xml:space="preserve">Rent </w:t>
             </w:r>
@@ -303,6 +305,7 @@
                 <w:rFonts w:ascii="Times New Roman" w:hAnsi="Times New Roman" w:cs="Times New Roman"/>
                 <w:b/>
                 <w:bCs/>
+                <w:color w:val="273B54" w:themeColor="text2" w:themeShade="BF"/>
               </w:rPr>
               <w:t>Per Week:</w:t>
             </w:r>
@@ -324,12 +327,6 @@
               <w:rPr>
                 <w:rFonts w:ascii="Times New Roman" w:hAnsi="Times New Roman" w:cs="Times New Roman"/>
               </w:rPr>
-              <w:t>$</w:t>
-            </w:r>
-            <w:r>
-              <w:rPr>
-                <w:rFonts w:ascii="Times New Roman" w:hAnsi="Times New Roman" w:cs="Times New Roman"/>
-              </w:rPr>
               <w:t xml:space="preserve"> </w:t>
             </w:r>
             <w:proofErr w:type="gramStart"/>
@@ -339,19 +336,25 @@
               </w:rPr>
               <w:t xml:space="preserve">{{ </w:t>
             </w:r>
+            <w:r>
+              <w:rPr>
+                <w:rFonts w:ascii="Times New Roman" w:hAnsi="Times New Roman" w:cs="Times New Roman"/>
+              </w:rPr>
+              <w:t>currency</w:t>
+            </w:r>
+            <w:proofErr w:type="gramEnd"/>
+            <w:r>
+              <w:rPr>
+                <w:rFonts w:ascii="Times New Roman" w:hAnsi="Times New Roman" w:cs="Times New Roman"/>
+              </w:rPr>
+              <w:t>(</w:t>
+            </w:r>
             <w:proofErr w:type="spellStart"/>
             <w:r>
               <w:rPr>
                 <w:rFonts w:ascii="Times New Roman" w:hAnsi="Times New Roman" w:cs="Times New Roman"/>
               </w:rPr>
-              <w:t>tenant</w:t>
-            </w:r>
-            <w:proofErr w:type="gramEnd"/>
-            <w:r>
-              <w:rPr>
-                <w:rFonts w:ascii="Times New Roman" w:hAnsi="Times New Roman" w:cs="Times New Roman"/>
-              </w:rPr>
-              <w:t>.</w:t>
+              <w:t>tenant.</w:t>
             </w:r>
             <w:r>
               <w:rPr>
@@ -360,6 +363,12 @@
               <w:t>TotalRent</w:t>
             </w:r>
             <w:proofErr w:type="spellEnd"/>
+            <w:r>
+              <w:rPr>
+                <w:rFonts w:ascii="Times New Roman" w:hAnsi="Times New Roman" w:cs="Times New Roman"/>
+              </w:rPr>
+              <w:t>)</w:t>
+            </w:r>
             <w:r>
               <w:rPr>
                 <w:rFonts w:ascii="Times New Roman" w:hAnsi="Times New Roman" w:cs="Times New Roman"/>
@@ -383,11 +392,13 @@
               <w:jc w:val="center"/>
               <w:rPr>
                 <w:rFonts w:ascii="Times New Roman" w:hAnsi="Times New Roman" w:cs="Times New Roman"/>
-              </w:rPr>
-            </w:pPr>
-            <w:r>
-              <w:rPr>
-                <w:rFonts w:ascii="Times New Roman" w:hAnsi="Times New Roman" w:cs="Times New Roman"/>
+                <w:color w:val="273B54" w:themeColor="text2" w:themeShade="BF"/>
+              </w:rPr>
+            </w:pPr>
+            <w:r>
+              <w:rPr>
+                <w:rFonts w:ascii="Times New Roman" w:hAnsi="Times New Roman" w:cs="Times New Roman"/>
+                <w:color w:val="273B54" w:themeColor="text2" w:themeShade="BF"/>
               </w:rPr>
               <w:t xml:space="preserve">Rent </w:t>
             </w:r>
@@ -396,6 +407,7 @@
                 <w:rFonts w:ascii="Times New Roman" w:hAnsi="Times New Roman" w:cs="Times New Roman"/>
                 <w:b/>
                 <w:bCs/>
+                <w:color w:val="273B54" w:themeColor="text2" w:themeShade="BF"/>
               </w:rPr>
               <w:t>Per Fortnight:</w:t>
             </w:r>
@@ -413,24 +425,26 @@
                 <w:rFonts w:ascii="Times New Roman" w:hAnsi="Times New Roman" w:cs="Times New Roman"/>
               </w:rPr>
             </w:pPr>
-            <w:r>
-              <w:rPr>
-                <w:rFonts w:ascii="Times New Roman" w:hAnsi="Times New Roman" w:cs="Times New Roman"/>
-              </w:rPr>
-              <w:t>$</w:t>
-            </w:r>
-            <w:r>
-              <w:rPr>
-                <w:rFonts w:ascii="Times New Roman" w:hAnsi="Times New Roman" w:cs="Times New Roman"/>
-              </w:rPr>
-              <w:t xml:space="preserve"> </w:t>
-            </w:r>
+            <w:proofErr w:type="gramStart"/>
             <w:r>
               <w:rPr>
                 <w:rFonts w:ascii="Times New Roman" w:hAnsi="Times New Roman" w:cs="Times New Roman"/>
               </w:rPr>
               <w:t xml:space="preserve">{{ </w:t>
             </w:r>
+            <w:r>
+              <w:rPr>
+                <w:rFonts w:ascii="Times New Roman" w:hAnsi="Times New Roman" w:cs="Times New Roman"/>
+              </w:rPr>
+              <w:t>currency</w:t>
+            </w:r>
+            <w:proofErr w:type="gramEnd"/>
+            <w:r>
+              <w:rPr>
+                <w:rFonts w:ascii="Times New Roman" w:hAnsi="Times New Roman" w:cs="Times New Roman"/>
+              </w:rPr>
+              <w:t>(</w:t>
+            </w:r>
             <w:proofErr w:type="spellStart"/>
             <w:r>
               <w:rPr>
@@ -445,6 +459,12 @@
               <w:t>TotalRentFortnightly</w:t>
             </w:r>
             <w:proofErr w:type="spellEnd"/>
+            <w:r>
+              <w:rPr>
+                <w:rFonts w:ascii="Times New Roman" w:hAnsi="Times New Roman" w:cs="Times New Roman"/>
+              </w:rPr>
+              <w:t>)</w:t>
+            </w:r>
             <w:r>
               <w:rPr>
                 <w:rFonts w:ascii="Times New Roman" w:hAnsi="Times New Roman" w:cs="Times New Roman"/>
@@ -531,8 +551,24 @@
       <w:r>
         <w:rPr>
           <w:rFonts w:ascii="Times New Roman" w:hAnsi="Times New Roman" w:cs="Times New Roman"/>
-        </w:rPr>
-        <w:t>Call: 1300 312 447</w:t>
+          <w:b/>
+          <w:bCs/>
+          <w:color w:val="273B54" w:themeColor="text2" w:themeShade="BF"/>
+        </w:rPr>
+        <w:t>Call</w:t>
+      </w:r>
+      <w:r>
+        <w:rPr>
+          <w:rFonts w:ascii="Times New Roman" w:hAnsi="Times New Roman" w:cs="Times New Roman"/>
+          <w:color w:val="273B54" w:themeColor="text2" w:themeShade="BF"/>
+        </w:rPr>
+        <w:t xml:space="preserve">: </w:t>
+      </w:r>
+      <w:r>
+        <w:rPr>
+          <w:rFonts w:ascii="Times New Roman" w:hAnsi="Times New Roman" w:cs="Times New Roman"/>
+        </w:rPr>
+        <w:t>1300 312 447</w:t>
       </w:r>
     </w:p>
     <w:p>
@@ -553,8 +589,18 @@
       <w:r>
         <w:rPr>
           <w:rFonts w:ascii="Times New Roman" w:hAnsi="Times New Roman" w:cs="Times New Roman"/>
-        </w:rPr>
-        <w:t xml:space="preserve">Email: </w:t>
+          <w:b/>
+          <w:bCs/>
+          <w:color w:val="273B54" w:themeColor="text2" w:themeShade="BF"/>
+        </w:rPr>
+        <w:t>Email</w:t>
+      </w:r>
+      <w:r>
+        <w:rPr>
+          <w:rFonts w:ascii="Times New Roman" w:hAnsi="Times New Roman" w:cs="Times New Roman"/>
+          <w:color w:val="273B54" w:themeColor="text2" w:themeShade="BF"/>
+        </w:rPr>
+        <w:t xml:space="preserve">: </w:t>
       </w:r>
       <w:hyperlink r:id="rId7" w:history="1">
         <w:r>
@@ -637,15 +683,15 @@
           <w:rFonts w:ascii="Times New Roman" w:hAnsi="Times New Roman" w:cs="Times New Roman"/>
         </w:rPr>
         <w:drawing>
-          <wp:anchor distT="0" distB="0" distL="114300" distR="114300" simplePos="0" relativeHeight="251658240" behindDoc="0" locked="0" layoutInCell="1" allowOverlap="1" wp14:anchorId="75D0F52E" wp14:editId="65571712">
+          <wp:anchor distT="0" distB="0" distL="114300" distR="114300" simplePos="0" relativeHeight="251658240" behindDoc="0" locked="0" layoutInCell="1" allowOverlap="1" wp14:anchorId="75D0F52E" wp14:editId="55538412">
             <wp:simplePos x="0" y="0"/>
             <wp:positionH relativeFrom="column">
-              <wp:posOffset>0</wp:posOffset>
+              <wp:posOffset>-144966</wp:posOffset>
             </wp:positionH>
             <wp:positionV relativeFrom="paragraph">
-              <wp:posOffset>133815</wp:posOffset>
+              <wp:posOffset>130810</wp:posOffset>
             </wp:positionV>
-            <wp:extent cx="3298004" cy="870723"/>
+            <wp:extent cx="4096385" cy="1081405"/>
             <wp:effectExtent l="0" t="0" r="0" b="0"/>
             <wp:wrapSquare wrapText="bothSides"/>
             <wp:docPr id="1" name="Picture 1" descr="A picture containing text, sign, night sky&#10;&#10;Description automatically generated"/>
@@ -674,7 +720,7 @@
                   <pic:spPr>
                     <a:xfrm>
                       <a:off x="0" y="0"/>
-                      <a:ext cx="3298004" cy="870723"/>
+                      <a:ext cx="4096385" cy="1081405"/>
                     </a:xfrm>
                     <a:prstGeom prst="rect">
                       <a:avLst/>
@@ -879,10 +925,10 @@
       </w:tblPr>
       <w:tblGrid>
         <w:gridCol w:w="1696"/>
+        <w:gridCol w:w="2410"/>
+        <w:gridCol w:w="992"/>
         <w:gridCol w:w="1843"/>
-        <w:gridCol w:w="2268"/>
-        <w:gridCol w:w="1491"/>
-        <w:gridCol w:w="1718"/>
+        <w:gridCol w:w="2075"/>
       </w:tblGrid>
       <w:tr>
         <w:tc>
@@ -895,13 +941,71 @@
               <w:jc w:val="center"/>
               <w:rPr>
                 <w:rFonts w:ascii="Times New Roman" w:hAnsi="Times New Roman" w:cs="Times New Roman"/>
-              </w:rPr>
-            </w:pPr>
-            <w:r>
-              <w:rPr>
-                <w:rFonts w:ascii="Times New Roman" w:hAnsi="Times New Roman" w:cs="Times New Roman"/>
+                <w:b/>
+                <w:bCs/>
+                <w:color w:val="273B54" w:themeColor="text2" w:themeShade="BF"/>
+              </w:rPr>
+            </w:pPr>
+            <w:r>
+              <w:rPr>
+                <w:rFonts w:ascii="Times New Roman" w:hAnsi="Times New Roman" w:cs="Times New Roman"/>
+                <w:b/>
+                <w:bCs/>
+                <w:color w:val="273B54" w:themeColor="text2" w:themeShade="BF"/>
               </w:rPr>
               <w:t>Household Member</w:t>
+            </w:r>
+          </w:p>
+        </w:tc>
+        <w:tc>
+          <w:tcPr>
+            <w:tcW w:w="2410" w:type="dxa"/>
+            <w:vAlign w:val="center"/>
+          </w:tcPr>
+          <w:p>
+            <w:pPr>
+              <w:jc w:val="center"/>
+              <w:rPr>
+                <w:rFonts w:ascii="Times New Roman" w:hAnsi="Times New Roman" w:cs="Times New Roman"/>
+                <w:b/>
+                <w:bCs/>
+                <w:color w:val="273B54" w:themeColor="text2" w:themeShade="BF"/>
+              </w:rPr>
+            </w:pPr>
+            <w:r>
+              <w:rPr>
+                <w:rFonts w:ascii="Times New Roman" w:hAnsi="Times New Roman" w:cs="Times New Roman"/>
+                <w:b/>
+                <w:bCs/>
+                <w:color w:val="273B54" w:themeColor="text2" w:themeShade="BF"/>
+              </w:rPr>
+              <w:t>Income Type</w:t>
+            </w:r>
+          </w:p>
+        </w:tc>
+        <w:tc>
+          <w:tcPr>
+            <w:tcW w:w="992" w:type="dxa"/>
+            <w:vAlign w:val="center"/>
+          </w:tcPr>
+          <w:p>
+            <w:pPr>
+              <w:jc w:val="center"/>
+              <w:rPr>
+                <w:rFonts w:ascii="Times New Roman" w:hAnsi="Times New Roman" w:cs="Times New Roman"/>
+                <w:b/>
+                <w:bCs/>
+                <w:color w:val="273B54" w:themeColor="text2" w:themeShade="BF"/>
+              </w:rPr>
+            </w:pPr>
+            <w:r>
+              <w:rPr>
+                <w:rFonts w:ascii="Times New Roman" w:hAnsi="Times New Roman" w:cs="Times New Roman"/>
+                <w:b/>
+                <w:bCs/>
+                <w:color w:val="273B54" w:themeColor="text2" w:themeShade="BF"/>
+              </w:rPr>
+              <w:t>Weekly Income</w:t>
             </w:r>
           </w:p>
         </w:tc>
@@ -915,19 +1019,25 @@
               <w:jc w:val="center"/>
               <w:rPr>
                 <w:rFonts w:ascii="Times New Roman" w:hAnsi="Times New Roman" w:cs="Times New Roman"/>
-              </w:rPr>
-            </w:pPr>
-            <w:r>
-              <w:rPr>
-                <w:rFonts w:ascii="Times New Roman" w:hAnsi="Times New Roman" w:cs="Times New Roman"/>
-              </w:rPr>
-              <w:t>Income Type</w:t>
+                <w:b/>
+                <w:bCs/>
+                <w:color w:val="273B54" w:themeColor="text2" w:themeShade="BF"/>
+              </w:rPr>
+            </w:pPr>
+            <w:r>
+              <w:rPr>
+                <w:rFonts w:ascii="Times New Roman" w:hAnsi="Times New Roman" w:cs="Times New Roman"/>
+                <w:b/>
+                <w:bCs/>
+                <w:color w:val="273B54" w:themeColor="text2" w:themeShade="BF"/>
+              </w:rPr>
+              <w:t>Percentage %</w:t>
             </w:r>
           </w:p>
         </w:tc>
         <w:tc>
           <w:tcPr>
-            <w:tcW w:w="2268" w:type="dxa"/>
+            <w:tcW w:w="2075" w:type="dxa"/>
             <w:vAlign w:val="center"/>
           </w:tcPr>
           <w:p>
@@ -935,51 +1045,17 @@
               <w:jc w:val="center"/>
               <w:rPr>
                 <w:rFonts w:ascii="Times New Roman" w:hAnsi="Times New Roman" w:cs="Times New Roman"/>
-              </w:rPr>
-            </w:pPr>
-            <w:r>
-              <w:rPr>
-                <w:rFonts w:ascii="Times New Roman" w:hAnsi="Times New Roman" w:cs="Times New Roman"/>
-              </w:rPr>
-              <w:t>Weekly Income</w:t>
-            </w:r>
-          </w:p>
-        </w:tc>
-        <w:tc>
-          <w:tcPr>
-            <w:tcW w:w="1491" w:type="dxa"/>
-            <w:vAlign w:val="center"/>
-          </w:tcPr>
-          <w:p>
-            <w:pPr>
-              <w:jc w:val="center"/>
-              <w:rPr>
-                <w:rFonts w:ascii="Times New Roman" w:hAnsi="Times New Roman" w:cs="Times New Roman"/>
-              </w:rPr>
-            </w:pPr>
-            <w:r>
-              <w:rPr>
-                <w:rFonts w:ascii="Times New Roman" w:hAnsi="Times New Roman" w:cs="Times New Roman"/>
-              </w:rPr>
-              <w:t>Percentage %</w:t>
-            </w:r>
-          </w:p>
-        </w:tc>
-        <w:tc>
-          <w:tcPr>
-            <w:tcW w:w="1718" w:type="dxa"/>
-            <w:vAlign w:val="center"/>
-          </w:tcPr>
-          <w:p>
-            <w:pPr>
-              <w:jc w:val="center"/>
-              <w:rPr>
-                <w:rFonts w:ascii="Times New Roman" w:hAnsi="Times New Roman" w:cs="Times New Roman"/>
-              </w:rPr>
-            </w:pPr>
-            <w:r>
-              <w:rPr>
-                <w:rFonts w:ascii="Times New Roman" w:hAnsi="Times New Roman" w:cs="Times New Roman"/>
+                <w:b/>
+                <w:bCs/>
+                <w:color w:val="273B54" w:themeColor="text2" w:themeShade="BF"/>
+              </w:rPr>
+            </w:pPr>
+            <w:r>
+              <w:rPr>
+                <w:rFonts w:ascii="Times New Roman" w:hAnsi="Times New Roman" w:cs="Times New Roman"/>
+                <w:b/>
+                <w:bCs/>
+                <w:color w:val="273B54" w:themeColor="text2" w:themeShade="BF"/>
               </w:rPr>
               <w:t>Amount Charged</w:t>
             </w:r>
@@ -988,11 +1064,12 @@
       </w:tr>
       <w:tr>
         <w:trPr>
-          <w:trHeight w:val="1158"/>
+          <w:trHeight w:val="1175"/>
         </w:trPr>
         <w:tc>
           <w:tcPr>
             <w:tcW w:w="1696" w:type="dxa"/>
+            <w:vAlign w:val="center"/>
           </w:tcPr>
           <w:p>
             <w:pPr>
@@ -1054,95 +1131,112 @@
                 <w:rFonts w:ascii="Times New Roman" w:hAnsi="Times New Roman" w:cs="Times New Roman"/>
               </w:rPr>
               <w:t xml:space="preserve"> }}</w:t>
+            </w:r>
+          </w:p>
+        </w:tc>
+        <w:tc>
+          <w:tcPr>
+            <w:tcW w:w="2410" w:type="dxa"/>
+            <w:vAlign w:val="center"/>
+          </w:tcPr>
+          <w:p>
+            <w:pPr>
+              <w:jc w:val="center"/>
+              <w:rPr>
+                <w:rFonts w:ascii="Times New Roman" w:hAnsi="Times New Roman" w:cs="Times New Roman"/>
+              </w:rPr>
+            </w:pPr>
+            <w:r>
+              <w:rPr>
+                <w:rFonts w:ascii="Times New Roman" w:hAnsi="Times New Roman" w:cs="Times New Roman"/>
+              </w:rPr>
+              <w:t>Family Tax Benefit</w:t>
+            </w:r>
+          </w:p>
+        </w:tc>
+        <w:tc>
+          <w:tcPr>
+            <w:tcW w:w="992" w:type="dxa"/>
+            <w:vAlign w:val="center"/>
+          </w:tcPr>
+          <w:p>
+            <w:pPr>
+              <w:jc w:val="center"/>
+              <w:rPr>
+                <w:rFonts w:ascii="Times New Roman" w:hAnsi="Times New Roman" w:cs="Times New Roman"/>
+              </w:rPr>
+            </w:pPr>
+            <w:proofErr w:type="gramStart"/>
+            <w:r>
+              <w:rPr>
+                <w:rFonts w:ascii="Times New Roman" w:hAnsi="Times New Roman" w:cs="Times New Roman"/>
+              </w:rPr>
+              <w:t>{{ currency</w:t>
+            </w:r>
+            <w:proofErr w:type="gramEnd"/>
+            <w:r>
+              <w:rPr>
+                <w:rFonts w:ascii="Times New Roman" w:hAnsi="Times New Roman" w:cs="Times New Roman"/>
+              </w:rPr>
+              <w:t>(</w:t>
+            </w:r>
+            <w:proofErr w:type="spellStart"/>
+            <w:r>
+              <w:rPr>
+                <w:rFonts w:ascii="Times New Roman" w:hAnsi="Times New Roman" w:cs="Times New Roman"/>
+              </w:rPr>
+              <w:t>t</w:t>
+            </w:r>
+            <w:r>
+              <w:rPr>
+                <w:rFonts w:ascii="Times New Roman" w:hAnsi="Times New Roman" w:cs="Times New Roman"/>
+              </w:rPr>
+              <w:t>enant</w:t>
+            </w:r>
+            <w:r>
+              <w:rPr>
+                <w:rFonts w:ascii="Times New Roman" w:hAnsi="Times New Roman" w:cs="Times New Roman"/>
+              </w:rPr>
+              <w:t>.</w:t>
+            </w:r>
+            <w:r>
+              <w:rPr>
+                <w:rFonts w:ascii="Times New Roman" w:hAnsi="Times New Roman" w:cs="Times New Roman"/>
+              </w:rPr>
+              <w:t>TXB</w:t>
+            </w:r>
+            <w:proofErr w:type="spellEnd"/>
+            <w:r>
+              <w:rPr>
+                <w:rFonts w:ascii="Times New Roman" w:hAnsi="Times New Roman" w:cs="Times New Roman"/>
+              </w:rPr>
+              <w:t>) }}</w:t>
             </w:r>
           </w:p>
         </w:tc>
         <w:tc>
           <w:tcPr>
             <w:tcW w:w="1843" w:type="dxa"/>
+            <w:vAlign w:val="center"/>
           </w:tcPr>
           <w:p>
             <w:pPr>
-              <w:rPr>
-                <w:rFonts w:ascii="Times New Roman" w:hAnsi="Times New Roman" w:cs="Times New Roman"/>
-              </w:rPr>
-            </w:pPr>
-            <w:r>
-              <w:rPr>
-                <w:rFonts w:ascii="Times New Roman" w:hAnsi="Times New Roman" w:cs="Times New Roman"/>
-              </w:rPr>
-              <w:t>Family Tax Benefit</w:t>
+              <w:jc w:val="center"/>
+              <w:rPr>
+                <w:rFonts w:ascii="Times New Roman" w:hAnsi="Times New Roman" w:cs="Times New Roman"/>
+              </w:rPr>
+            </w:pPr>
+            <w:r>
+              <w:rPr>
+                <w:rFonts w:ascii="Times New Roman" w:hAnsi="Times New Roman" w:cs="Times New Roman"/>
+              </w:rPr>
+              <w:t>15%</w:t>
             </w:r>
           </w:p>
         </w:tc>
         <w:tc>
           <w:tcPr>
-            <w:tcW w:w="2268" w:type="dxa"/>
-          </w:tcPr>
-          <w:p>
-            <w:pPr>
-              <w:jc w:val="center"/>
-              <w:rPr>
-                <w:rFonts w:ascii="Times New Roman" w:hAnsi="Times New Roman" w:cs="Times New Roman"/>
-              </w:rPr>
-            </w:pPr>
-            <w:r>
-              <w:rPr>
-                <w:rFonts w:ascii="Times New Roman" w:hAnsi="Times New Roman" w:cs="Times New Roman"/>
-              </w:rPr>
-              <w:t>$</w:t>
-            </w:r>
-            <w:r>
-              <w:rPr>
-                <w:rFonts w:ascii="Times New Roman" w:hAnsi="Times New Roman" w:cs="Times New Roman"/>
-              </w:rPr>
-              <w:t xml:space="preserve"> </w:t>
-            </w:r>
-            <w:proofErr w:type="gramStart"/>
-            <w:r>
-              <w:rPr>
-                <w:rFonts w:ascii="Times New Roman" w:hAnsi="Times New Roman" w:cs="Times New Roman"/>
-              </w:rPr>
-              <w:t xml:space="preserve">{{ </w:t>
-            </w:r>
-            <w:proofErr w:type="spellStart"/>
-            <w:r>
-              <w:rPr>
-                <w:rFonts w:ascii="Times New Roman" w:hAnsi="Times New Roman" w:cs="Times New Roman"/>
-              </w:rPr>
-              <w:t>t</w:t>
-            </w:r>
-            <w:r>
-              <w:rPr>
-                <w:rFonts w:ascii="Times New Roman" w:hAnsi="Times New Roman" w:cs="Times New Roman"/>
-              </w:rPr>
-              <w:t>enant</w:t>
-            </w:r>
-            <w:r>
-              <w:rPr>
-                <w:rFonts w:ascii="Times New Roman" w:hAnsi="Times New Roman" w:cs="Times New Roman"/>
-              </w:rPr>
-              <w:t>.</w:t>
-            </w:r>
-            <w:r>
-              <w:rPr>
-                <w:rFonts w:ascii="Times New Roman" w:hAnsi="Times New Roman" w:cs="Times New Roman"/>
-              </w:rPr>
-              <w:t>TXB</w:t>
-            </w:r>
-            <w:proofErr w:type="spellEnd"/>
-            <w:proofErr w:type="gramEnd"/>
-            <w:r>
-              <w:rPr>
-                <w:rFonts w:ascii="Times New Roman" w:hAnsi="Times New Roman" w:cs="Times New Roman"/>
-              </w:rPr>
-              <w:t xml:space="preserve"> }}</w:t>
-            </w:r>
-          </w:p>
-        </w:tc>
-        <w:tc>
-          <w:tcPr>
-            <w:tcW w:w="1491" w:type="dxa"/>
+            <w:tcW w:w="2075" w:type="dxa"/>
             <w:vAlign w:val="center"/>
           </w:tcPr>
           <w:p>
@@ -1152,37 +1246,19 @@
                 <w:rFonts w:ascii="Times New Roman" w:hAnsi="Times New Roman" w:cs="Times New Roman"/>
               </w:rPr>
             </w:pPr>
-            <w:r>
-              <w:rPr>
-                <w:rFonts w:ascii="Times New Roman" w:hAnsi="Times New Roman" w:cs="Times New Roman"/>
-              </w:rPr>
-              <w:t>%15</w:t>
-            </w:r>
-          </w:p>
-        </w:tc>
-        <w:tc>
-          <w:tcPr>
-            <w:tcW w:w="1718" w:type="dxa"/>
-          </w:tcPr>
-          <w:p>
-            <w:pPr>
-              <w:jc w:val="center"/>
-              <w:rPr>
-                <w:rFonts w:ascii="Times New Roman" w:hAnsi="Times New Roman" w:cs="Times New Roman"/>
-              </w:rPr>
-            </w:pPr>
-            <w:r>
-              <w:rPr>
-                <w:rFonts w:ascii="Times New Roman" w:hAnsi="Times New Roman" w:cs="Times New Roman"/>
-              </w:rPr>
-              <w:t xml:space="preserve">$ </w:t>
-            </w:r>
             <w:proofErr w:type="gramStart"/>
             <w:r>
               <w:rPr>
                 <w:rFonts w:ascii="Times New Roman" w:hAnsi="Times New Roman" w:cs="Times New Roman"/>
               </w:rPr>
-              <w:t xml:space="preserve">{{ </w:t>
+              <w:t>{{ currency</w:t>
+            </w:r>
+            <w:proofErr w:type="gramEnd"/>
+            <w:r>
+              <w:rPr>
+                <w:rFonts w:ascii="Times New Roman" w:hAnsi="Times New Roman" w:cs="Times New Roman"/>
+              </w:rPr>
+              <w:t>(</w:t>
             </w:r>
             <w:proofErr w:type="spellStart"/>
             <w:r>
@@ -1210,18 +1286,11 @@
               <w:t>TXB</w:t>
             </w:r>
             <w:proofErr w:type="spellEnd"/>
-            <w:proofErr w:type="gramEnd"/>
-            <w:r>
-              <w:rPr>
-                <w:rFonts w:ascii="Times New Roman" w:hAnsi="Times New Roman" w:cs="Times New Roman"/>
-              </w:rPr>
-              <w:t xml:space="preserve"> * 0.15</w:t>
-            </w:r>
-            <w:r>
-              <w:rPr>
-                <w:rFonts w:ascii="Times New Roman" w:hAnsi="Times New Roman" w:cs="Times New Roman"/>
-              </w:rPr>
-              <w:t xml:space="preserve"> }}</w:t>
+            <w:r>
+              <w:rPr>
+                <w:rFonts w:ascii="Times New Roman" w:hAnsi="Times New Roman" w:cs="Times New Roman"/>
+              </w:rPr>
+              <w:t xml:space="preserve"> * 0.15) }}</w:t>
             </w:r>
           </w:p>
         </w:tc>
@@ -1234,6 +1303,7 @@
             <w:tcBorders>
               <w:left w:val="nil"/>
             </w:tcBorders>
+            <w:vAlign w:val="center"/>
           </w:tcPr>
           <w:p>
             <w:pPr>
@@ -1242,29 +1312,262 @@
                 <w:rFonts w:ascii="Times New Roman" w:hAnsi="Times New Roman" w:cs="Times New Roman"/>
               </w:rPr>
             </w:pPr>
+          </w:p>
+        </w:tc>
+        <w:tc>
+          <w:tcPr>
+            <w:tcW w:w="2410" w:type="dxa"/>
+            <w:vAlign w:val="center"/>
+          </w:tcPr>
+          <w:p>
+            <w:pPr>
+              <w:jc w:val="center"/>
+              <w:rPr>
+                <w:rFonts w:ascii="Times New Roman" w:hAnsi="Times New Roman" w:cs="Times New Roman"/>
+              </w:rPr>
+            </w:pPr>
+            <w:r>
+              <w:rPr>
+                <w:rFonts w:ascii="Times New Roman" w:hAnsi="Times New Roman" w:cs="Times New Roman"/>
+              </w:rPr>
+              <w:t>Centrelink Income</w:t>
+            </w:r>
+          </w:p>
+        </w:tc>
+        <w:tc>
+          <w:tcPr>
+            <w:tcW w:w="992" w:type="dxa"/>
+            <w:vAlign w:val="center"/>
+          </w:tcPr>
+          <w:p>
+            <w:pPr>
+              <w:jc w:val="center"/>
+              <w:rPr>
+                <w:rFonts w:ascii="Times New Roman" w:hAnsi="Times New Roman" w:cs="Times New Roman"/>
+              </w:rPr>
+            </w:pPr>
+            <w:proofErr w:type="gramStart"/>
+            <w:r>
+              <w:rPr>
+                <w:rFonts w:ascii="Times New Roman" w:hAnsi="Times New Roman" w:cs="Times New Roman"/>
+              </w:rPr>
+              <w:t>{{ currency</w:t>
+            </w:r>
+            <w:proofErr w:type="gramEnd"/>
+            <w:r>
+              <w:rPr>
+                <w:rFonts w:ascii="Times New Roman" w:hAnsi="Times New Roman" w:cs="Times New Roman"/>
+              </w:rPr>
+              <w:t>(t</w:t>
+            </w:r>
+            <w:r>
+              <w:rPr>
+                <w:rFonts w:ascii="Times New Roman" w:hAnsi="Times New Roman" w:cs="Times New Roman"/>
+              </w:rPr>
+              <w:t>enant</w:t>
+            </w:r>
+            <w:r>
+              <w:rPr>
+                <w:rFonts w:ascii="Times New Roman" w:hAnsi="Times New Roman" w:cs="Times New Roman"/>
+              </w:rPr>
+              <w:t>.</w:t>
+            </w:r>
+            <w:r>
+              <w:rPr>
+                <w:rFonts w:ascii="Times New Roman" w:hAnsi="Times New Roman" w:cs="Times New Roman"/>
+              </w:rPr>
+              <w:t>CI</w:t>
+            </w:r>
+            <w:r>
+              <w:rPr>
+                <w:rFonts w:ascii="Times New Roman" w:hAnsi="Times New Roman" w:cs="Times New Roman"/>
+              </w:rPr>
+              <w:t>) }}</w:t>
+            </w:r>
           </w:p>
         </w:tc>
         <w:tc>
           <w:tcPr>
             <w:tcW w:w="1843" w:type="dxa"/>
+            <w:vAlign w:val="center"/>
           </w:tcPr>
           <w:p>
             <w:pPr>
-              <w:rPr>
-                <w:rFonts w:ascii="Times New Roman" w:hAnsi="Times New Roman" w:cs="Times New Roman"/>
-              </w:rPr>
-            </w:pPr>
-            <w:r>
-              <w:rPr>
-                <w:rFonts w:ascii="Times New Roman" w:hAnsi="Times New Roman" w:cs="Times New Roman"/>
-              </w:rPr>
-              <w:t>Centrelink Income</w:t>
+              <w:jc w:val="center"/>
+              <w:rPr>
+                <w:rFonts w:ascii="Times New Roman" w:hAnsi="Times New Roman" w:cs="Times New Roman"/>
+              </w:rPr>
+            </w:pPr>
+            <w:r>
+              <w:rPr>
+                <w:rFonts w:ascii="Times New Roman" w:hAnsi="Times New Roman" w:cs="Times New Roman"/>
+              </w:rPr>
+              <w:t>{%p</w:t>
+            </w:r>
+            <w:r>
+              <w:rPr>
+                <w:rFonts w:ascii="Times New Roman" w:hAnsi="Times New Roman" w:cs="Times New Roman"/>
+              </w:rPr>
+              <w:t xml:space="preserve"> </w:t>
+            </w:r>
+            <w:r>
+              <w:rPr>
+                <w:rFonts w:ascii="Times New Roman" w:hAnsi="Times New Roman" w:cs="Times New Roman"/>
+              </w:rPr>
+              <w:t xml:space="preserve">if </w:t>
+            </w:r>
+            <w:proofErr w:type="spellStart"/>
+            <w:r>
+              <w:rPr>
+                <w:rFonts w:ascii="Times New Roman" w:hAnsi="Times New Roman" w:cs="Times New Roman"/>
+              </w:rPr>
+              <w:t>HousingType</w:t>
+            </w:r>
+            <w:proofErr w:type="spellEnd"/>
+            <w:r>
+              <w:rPr>
+                <w:rFonts w:ascii="Times New Roman" w:hAnsi="Times New Roman" w:cs="Times New Roman"/>
+              </w:rPr>
+              <w:t xml:space="preserve"> == '</w:t>
+            </w:r>
+            <w:proofErr w:type="spellStart"/>
+            <w:r>
+              <w:rPr>
+                <w:rFonts w:ascii="Times New Roman" w:hAnsi="Times New Roman" w:cs="Times New Roman"/>
+              </w:rPr>
+              <w:t>JenRenew</w:t>
+            </w:r>
+            <w:proofErr w:type="spellEnd"/>
+            <w:r>
+              <w:rPr>
+                <w:rFonts w:ascii="Times New Roman" w:hAnsi="Times New Roman" w:cs="Times New Roman"/>
+              </w:rPr>
+              <w:t>'</w:t>
+            </w:r>
+            <w:r>
+              <w:rPr>
+                <w:rFonts w:ascii="Times New Roman" w:hAnsi="Times New Roman" w:cs="Times New Roman"/>
+              </w:rPr>
+              <w:t xml:space="preserve"> %}</w:t>
+            </w:r>
+          </w:p>
+          <w:p>
+            <w:pPr>
+              <w:jc w:val="center"/>
+              <w:rPr>
+                <w:rFonts w:ascii="Times New Roman" w:hAnsi="Times New Roman" w:cs="Times New Roman"/>
+              </w:rPr>
+            </w:pPr>
+            <w:r>
+              <w:rPr>
+                <w:rFonts w:ascii="Times New Roman" w:hAnsi="Times New Roman" w:cs="Times New Roman"/>
+              </w:rPr>
+              <w:t>25%</w:t>
+            </w:r>
+          </w:p>
+          <w:p>
+            <w:pPr>
+              <w:jc w:val="center"/>
+              <w:rPr>
+                <w:rFonts w:ascii="Times New Roman" w:hAnsi="Times New Roman" w:cs="Times New Roman"/>
+              </w:rPr>
+            </w:pPr>
+            <w:r>
+              <w:rPr>
+                <w:rFonts w:ascii="Times New Roman" w:hAnsi="Times New Roman" w:cs="Times New Roman"/>
+              </w:rPr>
+              <w:t xml:space="preserve">{%p </w:t>
+            </w:r>
+            <w:proofErr w:type="spellStart"/>
+            <w:r>
+              <w:rPr>
+                <w:rFonts w:ascii="Times New Roman" w:hAnsi="Times New Roman" w:cs="Times New Roman"/>
+              </w:rPr>
+              <w:t>elif</w:t>
+            </w:r>
+            <w:proofErr w:type="spellEnd"/>
+            <w:r>
+              <w:rPr>
+                <w:rFonts w:ascii="Times New Roman" w:hAnsi="Times New Roman" w:cs="Times New Roman"/>
+              </w:rPr>
+              <w:t xml:space="preserve"> </w:t>
+            </w:r>
+            <w:proofErr w:type="spellStart"/>
+            <w:r>
+              <w:rPr>
+                <w:rFonts w:ascii="Times New Roman" w:hAnsi="Times New Roman" w:cs="Times New Roman"/>
+              </w:rPr>
+              <w:t>HousingType</w:t>
+            </w:r>
+            <w:proofErr w:type="spellEnd"/>
+            <w:r>
+              <w:rPr>
+                <w:rFonts w:ascii="Times New Roman" w:hAnsi="Times New Roman" w:cs="Times New Roman"/>
+              </w:rPr>
+              <w:t xml:space="preserve"> == ‘</w:t>
+            </w:r>
+            <w:proofErr w:type="spellStart"/>
+            <w:r>
+              <w:rPr>
+                <w:rFonts w:ascii="Times New Roman" w:hAnsi="Times New Roman" w:cs="Times New Roman"/>
+              </w:rPr>
+              <w:t>JenCommon</w:t>
+            </w:r>
+            <w:proofErr w:type="spellEnd"/>
+            <w:r>
+              <w:rPr>
+                <w:rFonts w:ascii="Times New Roman" w:hAnsi="Times New Roman" w:cs="Times New Roman"/>
+              </w:rPr>
+              <w:t>’ %}</w:t>
+            </w:r>
+          </w:p>
+          <w:p>
+            <w:pPr>
+              <w:jc w:val="center"/>
+              <w:rPr>
+                <w:rFonts w:ascii="Times New Roman" w:hAnsi="Times New Roman" w:cs="Times New Roman"/>
+              </w:rPr>
+            </w:pPr>
+            <w:r>
+              <w:rPr>
+                <w:rFonts w:ascii="Times New Roman" w:hAnsi="Times New Roman" w:cs="Times New Roman"/>
+              </w:rPr>
+              <w:t>30%</w:t>
+            </w:r>
+          </w:p>
+          <w:p>
+            <w:pPr>
+              <w:jc w:val="center"/>
+              <w:rPr>
+                <w:rFonts w:ascii="Times New Roman" w:hAnsi="Times New Roman" w:cs="Times New Roman"/>
+              </w:rPr>
+            </w:pPr>
+            <w:r>
+              <w:rPr>
+                <w:rFonts w:ascii="Times New Roman" w:hAnsi="Times New Roman" w:cs="Times New Roman"/>
+              </w:rPr>
+              <w:t>{%p else %}</w:t>
+            </w:r>
+          </w:p>
+          <w:p>
+            <w:pPr>
+              <w:jc w:val="center"/>
+              <w:rPr>
+                <w:rFonts w:ascii="Times New Roman" w:hAnsi="Times New Roman" w:cs="Times New Roman"/>
+              </w:rPr>
+            </w:pPr>
+            <w:r>
+              <w:rPr>
+                <w:rFonts w:ascii="Times New Roman" w:hAnsi="Times New Roman" w:cs="Times New Roman"/>
+              </w:rPr>
+              <w:t>{%p endif %}</w:t>
             </w:r>
           </w:p>
         </w:tc>
         <w:tc>
           <w:tcPr>
-            <w:tcW w:w="2268" w:type="dxa"/>
+            <w:tcW w:w="2075" w:type="dxa"/>
+            <w:vAlign w:val="center"/>
           </w:tcPr>
           <w:p>
             <w:pPr>
@@ -1277,14 +1580,75 @@
               <w:rPr>
                 <w:rFonts w:ascii="Times New Roman" w:hAnsi="Times New Roman" w:cs="Times New Roman"/>
               </w:rPr>
-              <w:t xml:space="preserve">$ </w:t>
-            </w:r>
+              <w:t>{%p</w:t>
+            </w:r>
+            <w:r>
+              <w:rPr>
+                <w:rFonts w:ascii="Times New Roman" w:hAnsi="Times New Roman" w:cs="Times New Roman"/>
+              </w:rPr>
+              <w:t xml:space="preserve"> </w:t>
+            </w:r>
+            <w:r>
+              <w:rPr>
+                <w:rFonts w:ascii="Times New Roman" w:hAnsi="Times New Roman" w:cs="Times New Roman"/>
+              </w:rPr>
+              <w:t xml:space="preserve">if </w:t>
+            </w:r>
+            <w:proofErr w:type="spellStart"/>
+            <w:r>
+              <w:rPr>
+                <w:rFonts w:ascii="Times New Roman" w:hAnsi="Times New Roman" w:cs="Times New Roman"/>
+              </w:rPr>
+              <w:t>HousingType</w:t>
+            </w:r>
+            <w:proofErr w:type="spellEnd"/>
+            <w:r>
+              <w:rPr>
+                <w:rFonts w:ascii="Times New Roman" w:hAnsi="Times New Roman" w:cs="Times New Roman"/>
+              </w:rPr>
+              <w:t xml:space="preserve"> == '</w:t>
+            </w:r>
+            <w:proofErr w:type="spellStart"/>
+            <w:r>
+              <w:rPr>
+                <w:rFonts w:ascii="Times New Roman" w:hAnsi="Times New Roman" w:cs="Times New Roman"/>
+              </w:rPr>
+              <w:t>JenRenew</w:t>
+            </w:r>
+            <w:proofErr w:type="spellEnd"/>
+            <w:r>
+              <w:rPr>
+                <w:rFonts w:ascii="Times New Roman" w:hAnsi="Times New Roman" w:cs="Times New Roman"/>
+              </w:rPr>
+              <w:t>'</w:t>
+            </w:r>
+            <w:r>
+              <w:rPr>
+                <w:rFonts w:ascii="Times New Roman" w:hAnsi="Times New Roman" w:cs="Times New Roman"/>
+              </w:rPr>
+              <w:t xml:space="preserve"> %}</w:t>
+            </w:r>
+          </w:p>
+          <w:p>
+            <w:pPr>
+              <w:jc w:val="center"/>
+              <w:rPr>
+                <w:rFonts w:ascii="Times New Roman" w:hAnsi="Times New Roman" w:cs="Times New Roman"/>
+              </w:rPr>
+            </w:pPr>
             <w:proofErr w:type="gramStart"/>
             <w:r>
               <w:rPr>
                 <w:rFonts w:ascii="Times New Roman" w:hAnsi="Times New Roman" w:cs="Times New Roman"/>
               </w:rPr>
-              <w:t>{{ t</w:t>
+              <w:t>{{ currency</w:t>
+            </w:r>
+            <w:proofErr w:type="gramEnd"/>
+            <w:r>
+              <w:rPr>
+                <w:rFonts w:ascii="Times New Roman" w:hAnsi="Times New Roman" w:cs="Times New Roman"/>
+              </w:rPr>
+              <w:t>(t</w:t>
             </w:r>
             <w:r>
               <w:rPr>
@@ -1304,18 +1668,156 @@
               </w:rPr>
               <w:t>CI</w:t>
             </w:r>
+            <w:r>
+              <w:rPr>
+                <w:rFonts w:ascii="Times New Roman" w:hAnsi="Times New Roman" w:cs="Times New Roman"/>
+              </w:rPr>
+              <w:t xml:space="preserve"> * 0.25) }} {%p </w:t>
+            </w:r>
+            <w:proofErr w:type="spellStart"/>
+            <w:r>
+              <w:rPr>
+                <w:rFonts w:ascii="Times New Roman" w:hAnsi="Times New Roman" w:cs="Times New Roman"/>
+              </w:rPr>
+              <w:t>elif</w:t>
+            </w:r>
+            <w:proofErr w:type="spellEnd"/>
+            <w:r>
+              <w:rPr>
+                <w:rFonts w:ascii="Times New Roman" w:hAnsi="Times New Roman" w:cs="Times New Roman"/>
+              </w:rPr>
+              <w:t xml:space="preserve"> </w:t>
+            </w:r>
+            <w:proofErr w:type="spellStart"/>
+            <w:r>
+              <w:rPr>
+                <w:rFonts w:ascii="Times New Roman" w:hAnsi="Times New Roman" w:cs="Times New Roman"/>
+              </w:rPr>
+              <w:t>HousingType</w:t>
+            </w:r>
+            <w:proofErr w:type="spellEnd"/>
+            <w:r>
+              <w:rPr>
+                <w:rFonts w:ascii="Times New Roman" w:hAnsi="Times New Roman" w:cs="Times New Roman"/>
+              </w:rPr>
+              <w:t xml:space="preserve"> == ‘</w:t>
+            </w:r>
+            <w:proofErr w:type="spellStart"/>
+            <w:r>
+              <w:rPr>
+                <w:rFonts w:ascii="Times New Roman" w:hAnsi="Times New Roman" w:cs="Times New Roman"/>
+              </w:rPr>
+              <w:t>JenCommon</w:t>
+            </w:r>
+            <w:proofErr w:type="spellEnd"/>
+            <w:r>
+              <w:rPr>
+                <w:rFonts w:ascii="Times New Roman" w:hAnsi="Times New Roman" w:cs="Times New Roman"/>
+              </w:rPr>
+              <w:t>’ %}</w:t>
+            </w:r>
+          </w:p>
+          <w:p>
+            <w:pPr>
+              <w:jc w:val="center"/>
+              <w:rPr>
+                <w:rFonts w:ascii="Times New Roman" w:hAnsi="Times New Roman" w:cs="Times New Roman"/>
+              </w:rPr>
+            </w:pPr>
+            <w:proofErr w:type="gramStart"/>
+            <w:r>
+              <w:rPr>
+                <w:rFonts w:ascii="Times New Roman" w:hAnsi="Times New Roman" w:cs="Times New Roman"/>
+              </w:rPr>
+              <w:t>{{ currency</w:t>
+            </w:r>
             <w:proofErr w:type="gramEnd"/>
             <w:r>
               <w:rPr>
                 <w:rFonts w:ascii="Times New Roman" w:hAnsi="Times New Roman" w:cs="Times New Roman"/>
               </w:rPr>
-              <w:t xml:space="preserve"> }}</w:t>
-            </w:r>
+              <w:t>(t</w:t>
+            </w:r>
+            <w:r>
+              <w:rPr>
+                <w:rFonts w:ascii="Times New Roman" w:hAnsi="Times New Roman" w:cs="Times New Roman"/>
+              </w:rPr>
+              <w:t>enant</w:t>
+            </w:r>
+            <w:r>
+              <w:rPr>
+                <w:rFonts w:ascii="Times New Roman" w:hAnsi="Times New Roman" w:cs="Times New Roman"/>
+              </w:rPr>
+              <w:t>.</w:t>
+            </w:r>
+            <w:r>
+              <w:rPr>
+                <w:rFonts w:ascii="Times New Roman" w:hAnsi="Times New Roman" w:cs="Times New Roman"/>
+              </w:rPr>
+              <w:t>CI</w:t>
+            </w:r>
+            <w:r>
+              <w:rPr>
+                <w:rFonts w:ascii="Times New Roman" w:hAnsi="Times New Roman" w:cs="Times New Roman"/>
+              </w:rPr>
+              <w:t xml:space="preserve"> * 0.30) }}</w:t>
+            </w:r>
+          </w:p>
+          <w:p>
+            <w:pPr>
+              <w:jc w:val="center"/>
+              <w:rPr>
+                <w:rFonts w:ascii="Times New Roman" w:hAnsi="Times New Roman" w:cs="Times New Roman"/>
+              </w:rPr>
+            </w:pPr>
+            <w:r>
+              <w:rPr>
+                <w:rFonts w:ascii="Times New Roman" w:hAnsi="Times New Roman" w:cs="Times New Roman"/>
+              </w:rPr>
+              <w:t>{%p else %}</w:t>
+            </w:r>
+          </w:p>
+          <w:p>
+            <w:pPr>
+              <w:jc w:val="center"/>
+              <w:rPr>
+                <w:rFonts w:ascii="Times New Roman" w:hAnsi="Times New Roman" w:cs="Times New Roman"/>
+              </w:rPr>
+            </w:pPr>
+            <w:r>
+              <w:rPr>
+                <w:rFonts w:ascii="Times New Roman" w:hAnsi="Times New Roman" w:cs="Times New Roman"/>
+              </w:rPr>
+              <w:t>{%p endif %}</w:t>
+            </w:r>
+          </w:p>
+        </w:tc>
+      </w:tr>
+      <w:tr>
+        <w:trPr>
+          <w:trHeight w:val="80"/>
+        </w:trPr>
+        <w:tc>
+          <w:tcPr>
+            <w:tcW w:w="1696" w:type="dxa"/>
+            <w:vMerge/>
+            <w:tcBorders>
+              <w:left w:val="nil"/>
+            </w:tcBorders>
+            <w:vAlign w:val="center"/>
+          </w:tcPr>
+          <w:p>
+            <w:pPr>
+              <w:jc w:val="center"/>
+              <w:rPr>
+                <w:rFonts w:ascii="Times New Roman" w:hAnsi="Times New Roman" w:cs="Times New Roman"/>
+              </w:rPr>
+            </w:pPr>
           </w:p>
         </w:tc>
         <w:tc>
           <w:tcPr>
-            <w:tcW w:w="1491" w:type="dxa"/>
+            <w:tcW w:w="2410" w:type="dxa"/>
             <w:vAlign w:val="center"/>
           </w:tcPr>
           <w:p>
@@ -1325,11 +1827,18 @@
                 <w:rFonts w:ascii="Times New Roman" w:hAnsi="Times New Roman" w:cs="Times New Roman"/>
               </w:rPr>
             </w:pPr>
+            <w:r>
+              <w:rPr>
+                <w:rFonts w:ascii="Times New Roman" w:hAnsi="Times New Roman" w:cs="Times New Roman"/>
+              </w:rPr>
+              <w:t>Alternate Forms of Income</w:t>
+            </w:r>
           </w:p>
         </w:tc>
         <w:tc>
           <w:tcPr>
-            <w:tcW w:w="1718" w:type="dxa"/>
+            <w:tcW w:w="992" w:type="dxa"/>
+            <w:vAlign w:val="center"/>
           </w:tcPr>
           <w:p>
             <w:pPr>
@@ -1338,6 +1847,474 @@
                 <w:rFonts w:ascii="Times New Roman" w:hAnsi="Times New Roman" w:cs="Times New Roman"/>
               </w:rPr>
             </w:pPr>
+            <w:proofErr w:type="gramStart"/>
+            <w:r>
+              <w:rPr>
+                <w:rFonts w:ascii="Times New Roman" w:hAnsi="Times New Roman" w:cs="Times New Roman"/>
+              </w:rPr>
+              <w:t>{{ currency</w:t>
+            </w:r>
+            <w:proofErr w:type="gramEnd"/>
+            <w:r>
+              <w:rPr>
+                <w:rFonts w:ascii="Times New Roman" w:hAnsi="Times New Roman" w:cs="Times New Roman"/>
+              </w:rPr>
+              <w:t>(</w:t>
+            </w:r>
+            <w:proofErr w:type="spellStart"/>
+            <w:r>
+              <w:rPr>
+                <w:rFonts w:ascii="Times New Roman" w:hAnsi="Times New Roman" w:cs="Times New Roman"/>
+              </w:rPr>
+              <w:t>t</w:t>
+            </w:r>
+            <w:r>
+              <w:rPr>
+                <w:rFonts w:ascii="Times New Roman" w:hAnsi="Times New Roman" w:cs="Times New Roman"/>
+              </w:rPr>
+              <w:t>enant</w:t>
+            </w:r>
+            <w:r>
+              <w:rPr>
+                <w:rFonts w:ascii="Times New Roman" w:hAnsi="Times New Roman" w:cs="Times New Roman"/>
+              </w:rPr>
+              <w:t>.</w:t>
+            </w:r>
+            <w:r>
+              <w:rPr>
+                <w:rFonts w:ascii="Times New Roman" w:hAnsi="Times New Roman" w:cs="Times New Roman"/>
+              </w:rPr>
+              <w:t>Alternateincome</w:t>
+            </w:r>
+            <w:proofErr w:type="spellEnd"/>
+            <w:r>
+              <w:rPr>
+                <w:rFonts w:ascii="Times New Roman" w:hAnsi="Times New Roman" w:cs="Times New Roman"/>
+              </w:rPr>
+              <w:t>) }}</w:t>
+            </w:r>
+          </w:p>
+        </w:tc>
+        <w:tc>
+          <w:tcPr>
+            <w:tcW w:w="1843" w:type="dxa"/>
+            <w:vAlign w:val="center"/>
+          </w:tcPr>
+          <w:p>
+            <w:pPr>
+              <w:jc w:val="center"/>
+              <w:rPr>
+                <w:rFonts w:ascii="Times New Roman" w:hAnsi="Times New Roman" w:cs="Times New Roman"/>
+              </w:rPr>
+            </w:pPr>
+            <w:r>
+              <w:rPr>
+                <w:rFonts w:ascii="Times New Roman" w:hAnsi="Times New Roman" w:cs="Times New Roman"/>
+              </w:rPr>
+              <w:t>{%p</w:t>
+            </w:r>
+            <w:r>
+              <w:rPr>
+                <w:rFonts w:ascii="Times New Roman" w:hAnsi="Times New Roman" w:cs="Times New Roman"/>
+              </w:rPr>
+              <w:t xml:space="preserve"> </w:t>
+            </w:r>
+            <w:r>
+              <w:rPr>
+                <w:rFonts w:ascii="Times New Roman" w:hAnsi="Times New Roman" w:cs="Times New Roman"/>
+              </w:rPr>
+              <w:t xml:space="preserve">if </w:t>
+            </w:r>
+            <w:proofErr w:type="spellStart"/>
+            <w:r>
+              <w:rPr>
+                <w:rFonts w:ascii="Times New Roman" w:hAnsi="Times New Roman" w:cs="Times New Roman"/>
+              </w:rPr>
+              <w:t>HousingType</w:t>
+            </w:r>
+            <w:proofErr w:type="spellEnd"/>
+            <w:r>
+              <w:rPr>
+                <w:rFonts w:ascii="Times New Roman" w:hAnsi="Times New Roman" w:cs="Times New Roman"/>
+              </w:rPr>
+              <w:t xml:space="preserve"> == '</w:t>
+            </w:r>
+            <w:proofErr w:type="spellStart"/>
+            <w:r>
+              <w:rPr>
+                <w:rFonts w:ascii="Times New Roman" w:hAnsi="Times New Roman" w:cs="Times New Roman"/>
+              </w:rPr>
+              <w:t>JenRenew</w:t>
+            </w:r>
+            <w:proofErr w:type="spellEnd"/>
+            <w:r>
+              <w:rPr>
+                <w:rFonts w:ascii="Times New Roman" w:hAnsi="Times New Roman" w:cs="Times New Roman"/>
+              </w:rPr>
+              <w:t>'</w:t>
+            </w:r>
+            <w:r>
+              <w:rPr>
+                <w:rFonts w:ascii="Times New Roman" w:hAnsi="Times New Roman" w:cs="Times New Roman"/>
+              </w:rPr>
+              <w:t xml:space="preserve"> %}</w:t>
+            </w:r>
+          </w:p>
+          <w:p>
+            <w:pPr>
+              <w:jc w:val="center"/>
+              <w:rPr>
+                <w:rFonts w:ascii="Times New Roman" w:hAnsi="Times New Roman" w:cs="Times New Roman"/>
+              </w:rPr>
+            </w:pPr>
+            <w:r>
+              <w:rPr>
+                <w:rFonts w:ascii="Times New Roman" w:hAnsi="Times New Roman" w:cs="Times New Roman"/>
+              </w:rPr>
+              <w:t>25%</w:t>
+            </w:r>
+          </w:p>
+          <w:p>
+            <w:pPr>
+              <w:jc w:val="center"/>
+              <w:rPr>
+                <w:rFonts w:ascii="Times New Roman" w:hAnsi="Times New Roman" w:cs="Times New Roman"/>
+              </w:rPr>
+            </w:pPr>
+            <w:r>
+              <w:rPr>
+                <w:rFonts w:ascii="Times New Roman" w:hAnsi="Times New Roman" w:cs="Times New Roman"/>
+              </w:rPr>
+              <w:t xml:space="preserve">{%p </w:t>
+            </w:r>
+            <w:proofErr w:type="spellStart"/>
+            <w:r>
+              <w:rPr>
+                <w:rFonts w:ascii="Times New Roman" w:hAnsi="Times New Roman" w:cs="Times New Roman"/>
+              </w:rPr>
+              <w:t>elif</w:t>
+            </w:r>
+            <w:proofErr w:type="spellEnd"/>
+            <w:r>
+              <w:rPr>
+                <w:rFonts w:ascii="Times New Roman" w:hAnsi="Times New Roman" w:cs="Times New Roman"/>
+              </w:rPr>
+              <w:t xml:space="preserve"> </w:t>
+            </w:r>
+            <w:proofErr w:type="spellStart"/>
+            <w:r>
+              <w:rPr>
+                <w:rFonts w:ascii="Times New Roman" w:hAnsi="Times New Roman" w:cs="Times New Roman"/>
+              </w:rPr>
+              <w:t>HousingType</w:t>
+            </w:r>
+            <w:proofErr w:type="spellEnd"/>
+            <w:r>
+              <w:rPr>
+                <w:rFonts w:ascii="Times New Roman" w:hAnsi="Times New Roman" w:cs="Times New Roman"/>
+              </w:rPr>
+              <w:t xml:space="preserve"> == ‘</w:t>
+            </w:r>
+            <w:proofErr w:type="spellStart"/>
+            <w:r>
+              <w:rPr>
+                <w:rFonts w:ascii="Times New Roman" w:hAnsi="Times New Roman" w:cs="Times New Roman"/>
+              </w:rPr>
+              <w:t>JenCommon</w:t>
+            </w:r>
+            <w:proofErr w:type="spellEnd"/>
+            <w:r>
+              <w:rPr>
+                <w:rFonts w:ascii="Times New Roman" w:hAnsi="Times New Roman" w:cs="Times New Roman"/>
+              </w:rPr>
+              <w:t>’ %}</w:t>
+            </w:r>
+          </w:p>
+          <w:p>
+            <w:pPr>
+              <w:jc w:val="center"/>
+              <w:rPr>
+                <w:rFonts w:ascii="Times New Roman" w:hAnsi="Times New Roman" w:cs="Times New Roman"/>
+              </w:rPr>
+            </w:pPr>
+            <w:r>
+              <w:rPr>
+                <w:rFonts w:ascii="Times New Roman" w:hAnsi="Times New Roman" w:cs="Times New Roman"/>
+              </w:rPr>
+              <w:t>30%</w:t>
+            </w:r>
+          </w:p>
+          <w:p>
+            <w:pPr>
+              <w:jc w:val="center"/>
+              <w:rPr>
+                <w:rFonts w:ascii="Times New Roman" w:hAnsi="Times New Roman" w:cs="Times New Roman"/>
+              </w:rPr>
+            </w:pPr>
+            <w:r>
+              <w:rPr>
+                <w:rFonts w:ascii="Times New Roman" w:hAnsi="Times New Roman" w:cs="Times New Roman"/>
+              </w:rPr>
+              <w:t>{%p else %}</w:t>
+            </w:r>
+          </w:p>
+          <w:p>
+            <w:pPr>
+              <w:jc w:val="center"/>
+              <w:rPr>
+                <w:rFonts w:ascii="Times New Roman" w:hAnsi="Times New Roman" w:cs="Times New Roman"/>
+              </w:rPr>
+            </w:pPr>
+            <w:r>
+              <w:rPr>
+                <w:rFonts w:ascii="Times New Roman" w:hAnsi="Times New Roman" w:cs="Times New Roman"/>
+              </w:rPr>
+              <w:t>{%p endif %}</w:t>
+            </w:r>
+          </w:p>
+        </w:tc>
+        <w:tc>
+          <w:tcPr>
+            <w:tcW w:w="2075" w:type="dxa"/>
+            <w:vAlign w:val="center"/>
+          </w:tcPr>
+          <w:p>
+            <w:pPr>
+              <w:jc w:val="center"/>
+              <w:rPr>
+                <w:rFonts w:ascii="Times New Roman" w:hAnsi="Times New Roman" w:cs="Times New Roman"/>
+              </w:rPr>
+            </w:pPr>
+            <w:r>
+              <w:rPr>
+                <w:rFonts w:ascii="Times New Roman" w:hAnsi="Times New Roman" w:cs="Times New Roman"/>
+              </w:rPr>
+              <w:t>{%p</w:t>
+            </w:r>
+            <w:r>
+              <w:rPr>
+                <w:rFonts w:ascii="Times New Roman" w:hAnsi="Times New Roman" w:cs="Times New Roman"/>
+              </w:rPr>
+              <w:t xml:space="preserve"> </w:t>
+            </w:r>
+            <w:r>
+              <w:rPr>
+                <w:rFonts w:ascii="Times New Roman" w:hAnsi="Times New Roman" w:cs="Times New Roman"/>
+              </w:rPr>
+              <w:t xml:space="preserve">if </w:t>
+            </w:r>
+            <w:proofErr w:type="spellStart"/>
+            <w:r>
+              <w:rPr>
+                <w:rFonts w:ascii="Times New Roman" w:hAnsi="Times New Roman" w:cs="Times New Roman"/>
+              </w:rPr>
+              <w:t>HousingType</w:t>
+            </w:r>
+            <w:proofErr w:type="spellEnd"/>
+            <w:r>
+              <w:rPr>
+                <w:rFonts w:ascii="Times New Roman" w:hAnsi="Times New Roman" w:cs="Times New Roman"/>
+              </w:rPr>
+              <w:t xml:space="preserve"> == '</w:t>
+            </w:r>
+            <w:proofErr w:type="spellStart"/>
+            <w:r>
+              <w:rPr>
+                <w:rFonts w:ascii="Times New Roman" w:hAnsi="Times New Roman" w:cs="Times New Roman"/>
+              </w:rPr>
+              <w:t>JenRenew</w:t>
+            </w:r>
+            <w:proofErr w:type="spellEnd"/>
+            <w:r>
+              <w:rPr>
+                <w:rFonts w:ascii="Times New Roman" w:hAnsi="Times New Roman" w:cs="Times New Roman"/>
+              </w:rPr>
+              <w:t>'</w:t>
+            </w:r>
+            <w:r>
+              <w:rPr>
+                <w:rFonts w:ascii="Times New Roman" w:hAnsi="Times New Roman" w:cs="Times New Roman"/>
+              </w:rPr>
+              <w:t xml:space="preserve"> %}</w:t>
+            </w:r>
+          </w:p>
+          <w:p>
+            <w:pPr>
+              <w:jc w:val="center"/>
+              <w:rPr>
+                <w:rFonts w:ascii="Times New Roman" w:hAnsi="Times New Roman" w:cs="Times New Roman"/>
+              </w:rPr>
+            </w:pPr>
+            <w:proofErr w:type="gramStart"/>
+            <w:r>
+              <w:rPr>
+                <w:rFonts w:ascii="Times New Roman" w:hAnsi="Times New Roman" w:cs="Times New Roman"/>
+              </w:rPr>
+              <w:t>{{ currency</w:t>
+            </w:r>
+            <w:proofErr w:type="gramEnd"/>
+            <w:r>
+              <w:rPr>
+                <w:rFonts w:ascii="Times New Roman" w:hAnsi="Times New Roman" w:cs="Times New Roman"/>
+              </w:rPr>
+              <w:t>(</w:t>
+            </w:r>
+            <w:proofErr w:type="spellStart"/>
+            <w:r>
+              <w:rPr>
+                <w:rFonts w:ascii="Times New Roman" w:hAnsi="Times New Roman" w:cs="Times New Roman"/>
+              </w:rPr>
+              <w:t>t</w:t>
+            </w:r>
+            <w:r>
+              <w:rPr>
+                <w:rFonts w:ascii="Times New Roman" w:hAnsi="Times New Roman" w:cs="Times New Roman"/>
+              </w:rPr>
+              <w:t>enant</w:t>
+            </w:r>
+            <w:r>
+              <w:rPr>
+                <w:rFonts w:ascii="Times New Roman" w:hAnsi="Times New Roman" w:cs="Times New Roman"/>
+              </w:rPr>
+              <w:t>.</w:t>
+            </w:r>
+            <w:r>
+              <w:rPr>
+                <w:rFonts w:ascii="Times New Roman" w:hAnsi="Times New Roman" w:cs="Times New Roman"/>
+              </w:rPr>
+              <w:t>Alternateincome</w:t>
+            </w:r>
+            <w:proofErr w:type="spellEnd"/>
+            <w:r>
+              <w:rPr>
+                <w:rFonts w:ascii="Times New Roman" w:hAnsi="Times New Roman" w:cs="Times New Roman"/>
+              </w:rPr>
+              <w:t xml:space="preserve"> * 0.25) }} {%p </w:t>
+            </w:r>
+            <w:proofErr w:type="spellStart"/>
+            <w:r>
+              <w:rPr>
+                <w:rFonts w:ascii="Times New Roman" w:hAnsi="Times New Roman" w:cs="Times New Roman"/>
+              </w:rPr>
+              <w:t>elif</w:t>
+            </w:r>
+            <w:proofErr w:type="spellEnd"/>
+            <w:r>
+              <w:rPr>
+                <w:rFonts w:ascii="Times New Roman" w:hAnsi="Times New Roman" w:cs="Times New Roman"/>
+              </w:rPr>
+              <w:t xml:space="preserve"> </w:t>
+            </w:r>
+            <w:proofErr w:type="spellStart"/>
+            <w:r>
+              <w:rPr>
+                <w:rFonts w:ascii="Times New Roman" w:hAnsi="Times New Roman" w:cs="Times New Roman"/>
+              </w:rPr>
+              <w:t>HousingType</w:t>
+            </w:r>
+            <w:proofErr w:type="spellEnd"/>
+            <w:r>
+              <w:rPr>
+                <w:rFonts w:ascii="Times New Roman" w:hAnsi="Times New Roman" w:cs="Times New Roman"/>
+              </w:rPr>
+              <w:t xml:space="preserve"> == ‘</w:t>
+            </w:r>
+            <w:proofErr w:type="spellStart"/>
+            <w:r>
+              <w:rPr>
+                <w:rFonts w:ascii="Times New Roman" w:hAnsi="Times New Roman" w:cs="Times New Roman"/>
+              </w:rPr>
+              <w:t>JenCommon</w:t>
+            </w:r>
+            <w:proofErr w:type="spellEnd"/>
+            <w:r>
+              <w:rPr>
+                <w:rFonts w:ascii="Times New Roman" w:hAnsi="Times New Roman" w:cs="Times New Roman"/>
+              </w:rPr>
+              <w:t>’ %}</w:t>
+            </w:r>
+          </w:p>
+          <w:p>
+            <w:pPr>
+              <w:jc w:val="center"/>
+              <w:rPr>
+                <w:rFonts w:ascii="Times New Roman" w:hAnsi="Times New Roman" w:cs="Times New Roman"/>
+              </w:rPr>
+            </w:pPr>
+            <w:proofErr w:type="gramStart"/>
+            <w:r>
+              <w:rPr>
+                <w:rFonts w:ascii="Times New Roman" w:hAnsi="Times New Roman" w:cs="Times New Roman"/>
+              </w:rPr>
+              <w:t>{{ currency</w:t>
+            </w:r>
+            <w:proofErr w:type="gramEnd"/>
+            <w:r>
+              <w:rPr>
+                <w:rFonts w:ascii="Times New Roman" w:hAnsi="Times New Roman" w:cs="Times New Roman"/>
+              </w:rPr>
+              <w:t>(</w:t>
+            </w:r>
+            <w:proofErr w:type="spellStart"/>
+            <w:r>
+              <w:rPr>
+                <w:rFonts w:ascii="Times New Roman" w:hAnsi="Times New Roman" w:cs="Times New Roman"/>
+              </w:rPr>
+              <w:t>t</w:t>
+            </w:r>
+            <w:r>
+              <w:rPr>
+                <w:rFonts w:ascii="Times New Roman" w:hAnsi="Times New Roman" w:cs="Times New Roman"/>
+              </w:rPr>
+              <w:t>enant</w:t>
+            </w:r>
+            <w:r>
+              <w:rPr>
+                <w:rFonts w:ascii="Times New Roman" w:hAnsi="Times New Roman" w:cs="Times New Roman"/>
+              </w:rPr>
+              <w:t>.</w:t>
+            </w:r>
+            <w:r>
+              <w:rPr>
+                <w:rFonts w:ascii="Times New Roman" w:hAnsi="Times New Roman" w:cs="Times New Roman"/>
+              </w:rPr>
+              <w:t>Alternateincome</w:t>
+            </w:r>
+            <w:proofErr w:type="spellEnd"/>
+            <w:r>
+              <w:rPr>
+                <w:rFonts w:ascii="Times New Roman" w:hAnsi="Times New Roman" w:cs="Times New Roman"/>
+              </w:rPr>
+              <w:t xml:space="preserve"> * 0.30) }}</w:t>
+            </w:r>
+          </w:p>
+          <w:p>
+            <w:pPr>
+              <w:jc w:val="center"/>
+              <w:rPr>
+                <w:rFonts w:ascii="Times New Roman" w:hAnsi="Times New Roman" w:cs="Times New Roman"/>
+              </w:rPr>
+            </w:pPr>
+            <w:r>
+              <w:rPr>
+                <w:rFonts w:ascii="Times New Roman" w:hAnsi="Times New Roman" w:cs="Times New Roman"/>
+              </w:rPr>
+              <w:t>{%p else %}</w:t>
+            </w:r>
+          </w:p>
+          <w:p>
+            <w:pPr>
+              <w:jc w:val="center"/>
+              <w:rPr>
+                <w:rFonts w:ascii="Times New Roman" w:hAnsi="Times New Roman" w:cs="Times New Roman"/>
+              </w:rPr>
+            </w:pPr>
+            <w:r>
+              <w:rPr>
+                <w:rFonts w:ascii="Times New Roman" w:hAnsi="Times New Roman" w:cs="Times New Roman"/>
+              </w:rPr>
+              <w:t>{%p endif %}</w:t>
+            </w:r>
           </w:p>
         </w:tc>
       </w:tr>
@@ -1349,6 +2326,7 @@
             <w:tcBorders>
               <w:left w:val="nil"/>
             </w:tcBorders>
+            <w:vAlign w:val="center"/>
           </w:tcPr>
           <w:p>
             <w:pPr>
@@ -1357,88 +2335,93 @@
                 <w:rFonts w:ascii="Times New Roman" w:hAnsi="Times New Roman" w:cs="Times New Roman"/>
               </w:rPr>
             </w:pPr>
+          </w:p>
+        </w:tc>
+        <w:tc>
+          <w:tcPr>
+            <w:tcW w:w="2410" w:type="dxa"/>
+            <w:vAlign w:val="center"/>
+          </w:tcPr>
+          <w:p>
+            <w:pPr>
+              <w:jc w:val="center"/>
+              <w:rPr>
+                <w:rFonts w:ascii="Times New Roman" w:hAnsi="Times New Roman" w:cs="Times New Roman"/>
+              </w:rPr>
+            </w:pPr>
+            <w:r>
+              <w:rPr>
+                <w:rFonts w:ascii="Times New Roman" w:hAnsi="Times New Roman" w:cs="Times New Roman"/>
+              </w:rPr>
+              <w:t>Commonwealth Rent Assistance</w:t>
+            </w:r>
+          </w:p>
+        </w:tc>
+        <w:tc>
+          <w:tcPr>
+            <w:tcW w:w="992" w:type="dxa"/>
+            <w:vAlign w:val="center"/>
+          </w:tcPr>
+          <w:p>
+            <w:pPr>
+              <w:jc w:val="center"/>
+              <w:rPr>
+                <w:rFonts w:ascii="Times New Roman" w:hAnsi="Times New Roman" w:cs="Times New Roman"/>
+              </w:rPr>
+            </w:pPr>
+            <w:proofErr w:type="gramStart"/>
+            <w:r>
+              <w:rPr>
+                <w:rFonts w:ascii="Times New Roman" w:hAnsi="Times New Roman" w:cs="Times New Roman"/>
+              </w:rPr>
+              <w:t>{{ currency</w:t>
+            </w:r>
+            <w:proofErr w:type="gramEnd"/>
+            <w:r>
+              <w:rPr>
+                <w:rFonts w:ascii="Times New Roman" w:hAnsi="Times New Roman" w:cs="Times New Roman"/>
+              </w:rPr>
+              <w:t>(</w:t>
+            </w:r>
+            <w:proofErr w:type="spellStart"/>
+            <w:r>
+              <w:rPr>
+                <w:rFonts w:ascii="Times New Roman" w:hAnsi="Times New Roman" w:cs="Times New Roman"/>
+              </w:rPr>
+              <w:t>CTHRentAssist</w:t>
+            </w:r>
+            <w:proofErr w:type="spellEnd"/>
+            <w:r>
+              <w:rPr>
+                <w:rFonts w:ascii="Times New Roman" w:hAnsi="Times New Roman" w:cs="Times New Roman"/>
+              </w:rPr>
+              <w:t>) }}</w:t>
+            </w:r>
           </w:p>
         </w:tc>
         <w:tc>
           <w:tcPr>
             <w:tcW w:w="1843" w:type="dxa"/>
+            <w:vAlign w:val="center"/>
           </w:tcPr>
           <w:p>
             <w:pPr>
-              <w:rPr>
-                <w:rFonts w:ascii="Times New Roman" w:hAnsi="Times New Roman" w:cs="Times New Roman"/>
-              </w:rPr>
-            </w:pPr>
-            <w:r>
-              <w:rPr>
-                <w:rFonts w:ascii="Times New Roman" w:hAnsi="Times New Roman" w:cs="Times New Roman"/>
-              </w:rPr>
-              <w:t>Alternate Forms of Income</w:t>
+              <w:jc w:val="center"/>
+              <w:rPr>
+                <w:rFonts w:ascii="Times New Roman" w:hAnsi="Times New Roman" w:cs="Times New Roman"/>
+              </w:rPr>
+            </w:pPr>
+            <w:r>
+              <w:rPr>
+                <w:rFonts w:ascii="Times New Roman" w:hAnsi="Times New Roman" w:cs="Times New Roman"/>
+              </w:rPr>
+              <w:t>100%</w:t>
             </w:r>
           </w:p>
         </w:tc>
         <w:tc>
           <w:tcPr>
-            <w:tcW w:w="2268" w:type="dxa"/>
-          </w:tcPr>
-          <w:p>
-            <w:pPr>
-              <w:jc w:val="center"/>
-              <w:rPr>
-                <w:rFonts w:ascii="Times New Roman" w:hAnsi="Times New Roman" w:cs="Times New Roman"/>
-              </w:rPr>
-            </w:pPr>
-            <w:r>
-              <w:rPr>
-                <w:rFonts w:ascii="Times New Roman" w:hAnsi="Times New Roman" w:cs="Times New Roman"/>
-              </w:rPr>
-              <w:t xml:space="preserve">$ </w:t>
-            </w:r>
-            <w:proofErr w:type="gramStart"/>
-            <w:r>
-              <w:rPr>
-                <w:rFonts w:ascii="Times New Roman" w:hAnsi="Times New Roman" w:cs="Times New Roman"/>
-              </w:rPr>
-              <w:t xml:space="preserve">{{ </w:t>
-            </w:r>
-            <w:proofErr w:type="spellStart"/>
-            <w:r>
-              <w:rPr>
-                <w:rFonts w:ascii="Times New Roman" w:hAnsi="Times New Roman" w:cs="Times New Roman"/>
-              </w:rPr>
-              <w:t>t</w:t>
-            </w:r>
-            <w:r>
-              <w:rPr>
-                <w:rFonts w:ascii="Times New Roman" w:hAnsi="Times New Roman" w:cs="Times New Roman"/>
-              </w:rPr>
-              <w:t>enant</w:t>
-            </w:r>
-            <w:proofErr w:type="gramEnd"/>
-            <w:r>
-              <w:rPr>
-                <w:rFonts w:ascii="Times New Roman" w:hAnsi="Times New Roman" w:cs="Times New Roman"/>
-              </w:rPr>
-              <w:t>.</w:t>
-            </w:r>
-            <w:r>
-              <w:rPr>
-                <w:rFonts w:ascii="Times New Roman" w:hAnsi="Times New Roman" w:cs="Times New Roman"/>
-              </w:rPr>
-              <w:t>Alternateincome</w:t>
-            </w:r>
-            <w:proofErr w:type="spellEnd"/>
-            <w:r>
-              <w:rPr>
-                <w:rFonts w:ascii="Times New Roman" w:hAnsi="Times New Roman" w:cs="Times New Roman"/>
-              </w:rPr>
-              <w:t xml:space="preserve"> }}</w:t>
-            </w:r>
-          </w:p>
-        </w:tc>
-        <w:tc>
-          <w:tcPr>
-            <w:tcW w:w="1491" w:type="dxa"/>
+            <w:tcW w:w="2075" w:type="dxa"/>
             <w:vAlign w:val="center"/>
           </w:tcPr>
           <w:p>
@@ -1448,169 +2431,45 @@
                 <w:rFonts w:ascii="Times New Roman" w:hAnsi="Times New Roman" w:cs="Times New Roman"/>
               </w:rPr>
             </w:pPr>
-          </w:p>
-        </w:tc>
-        <w:tc>
-          <w:tcPr>
-            <w:tcW w:w="1718" w:type="dxa"/>
-          </w:tcPr>
-          <w:p>
-            <w:pPr>
-              <w:jc w:val="center"/>
-              <w:rPr>
-                <w:rFonts w:ascii="Times New Roman" w:hAnsi="Times New Roman" w:cs="Times New Roman"/>
-              </w:rPr>
-            </w:pPr>
-          </w:p>
-        </w:tc>
-      </w:tr>
-      <w:tr>
-        <w:tc>
-          <w:tcPr>
-            <w:tcW w:w="1696" w:type="dxa"/>
-            <w:vMerge/>
-            <w:tcBorders>
-              <w:left w:val="nil"/>
-            </w:tcBorders>
-          </w:tcPr>
-          <w:p>
-            <w:pPr>
-              <w:jc w:val="center"/>
-              <w:rPr>
-                <w:rFonts w:ascii="Times New Roman" w:hAnsi="Times New Roman" w:cs="Times New Roman"/>
-              </w:rPr>
-            </w:pPr>
-          </w:p>
-        </w:tc>
-        <w:tc>
-          <w:tcPr>
-            <w:tcW w:w="1843" w:type="dxa"/>
-          </w:tcPr>
-          <w:p>
-            <w:pPr>
-              <w:rPr>
-                <w:rFonts w:ascii="Times New Roman" w:hAnsi="Times New Roman" w:cs="Times New Roman"/>
-              </w:rPr>
-            </w:pPr>
-            <w:r>
-              <w:rPr>
-                <w:rFonts w:ascii="Times New Roman" w:hAnsi="Times New Roman" w:cs="Times New Roman"/>
-              </w:rPr>
-              <w:t>Commonwealth Rent Assistance</w:t>
-            </w:r>
-          </w:p>
-        </w:tc>
-        <w:tc>
-          <w:tcPr>
-            <w:tcW w:w="2268" w:type="dxa"/>
-          </w:tcPr>
-          <w:p>
-            <w:pPr>
-              <w:jc w:val="center"/>
-              <w:rPr>
-                <w:rFonts w:ascii="Times New Roman" w:hAnsi="Times New Roman" w:cs="Times New Roman"/>
-              </w:rPr>
-            </w:pPr>
-            <w:r>
-              <w:rPr>
-                <w:rFonts w:ascii="Times New Roman" w:hAnsi="Times New Roman" w:cs="Times New Roman"/>
-              </w:rPr>
-              <w:t xml:space="preserve">$ </w:t>
-            </w:r>
             <w:proofErr w:type="gramStart"/>
             <w:r>
               <w:rPr>
                 <w:rFonts w:ascii="Times New Roman" w:hAnsi="Times New Roman" w:cs="Times New Roman"/>
               </w:rPr>
-              <w:t xml:space="preserve">{{ </w:t>
+              <w:t>{{ currency</w:t>
+            </w:r>
+            <w:proofErr w:type="gramEnd"/>
+            <w:r>
+              <w:rPr>
+                <w:rFonts w:ascii="Times New Roman" w:hAnsi="Times New Roman" w:cs="Times New Roman"/>
+              </w:rPr>
+              <w:t>(</w:t>
             </w:r>
             <w:proofErr w:type="spellStart"/>
             <w:r>
               <w:rPr>
                 <w:rFonts w:ascii="Times New Roman" w:hAnsi="Times New Roman" w:cs="Times New Roman"/>
               </w:rPr>
-              <w:t>CTHRentAssist</w:t>
+              <w:t>CTHRentAssi</w:t>
+            </w:r>
+            <w:r>
+              <w:rPr>
+                <w:rFonts w:ascii="Times New Roman" w:hAnsi="Times New Roman" w:cs="Times New Roman"/>
+              </w:rPr>
+              <w:t>s</w:t>
+            </w:r>
+            <w:r>
+              <w:rPr>
+                <w:rFonts w:ascii="Times New Roman" w:hAnsi="Times New Roman" w:cs="Times New Roman"/>
+              </w:rPr>
+              <w:t>t</w:t>
             </w:r>
             <w:proofErr w:type="spellEnd"/>
-            <w:proofErr w:type="gramEnd"/>
-            <w:r>
-              <w:rPr>
-                <w:rFonts w:ascii="Times New Roman" w:hAnsi="Times New Roman" w:cs="Times New Roman"/>
-              </w:rPr>
-              <w:t xml:space="preserve"> }}</w:t>
-            </w:r>
-          </w:p>
-        </w:tc>
-        <w:tc>
-          <w:tcPr>
-            <w:tcW w:w="1491" w:type="dxa"/>
-            <w:vAlign w:val="center"/>
-          </w:tcPr>
-          <w:p>
-            <w:pPr>
-              <w:jc w:val="center"/>
-              <w:rPr>
-                <w:rFonts w:ascii="Times New Roman" w:hAnsi="Times New Roman" w:cs="Times New Roman"/>
-              </w:rPr>
-            </w:pPr>
-            <w:r>
-              <w:rPr>
-                <w:rFonts w:ascii="Times New Roman" w:hAnsi="Times New Roman" w:cs="Times New Roman"/>
-              </w:rPr>
-              <w:t>$100</w:t>
-            </w:r>
-          </w:p>
-        </w:tc>
-        <w:tc>
-          <w:tcPr>
-            <w:tcW w:w="1718" w:type="dxa"/>
-          </w:tcPr>
-          <w:p>
-            <w:pPr>
-              <w:jc w:val="center"/>
-              <w:rPr>
-                <w:rFonts w:ascii="Times New Roman" w:hAnsi="Times New Roman" w:cs="Times New Roman"/>
-              </w:rPr>
-            </w:pPr>
-            <w:r>
-              <w:rPr>
-                <w:rFonts w:ascii="Times New Roman" w:hAnsi="Times New Roman" w:cs="Times New Roman"/>
-              </w:rPr>
-              <w:t xml:space="preserve">$ </w:t>
-            </w:r>
-            <w:proofErr w:type="gramStart"/>
-            <w:r>
-              <w:rPr>
-                <w:rFonts w:ascii="Times New Roman" w:hAnsi="Times New Roman" w:cs="Times New Roman"/>
-              </w:rPr>
-              <w:t xml:space="preserve">{{ </w:t>
-            </w:r>
-            <w:proofErr w:type="spellStart"/>
-            <w:r>
-              <w:rPr>
-                <w:rFonts w:ascii="Times New Roman" w:hAnsi="Times New Roman" w:cs="Times New Roman"/>
-              </w:rPr>
-              <w:t>CTHRentAssi</w:t>
-            </w:r>
-            <w:r>
-              <w:rPr>
-                <w:rFonts w:ascii="Times New Roman" w:hAnsi="Times New Roman" w:cs="Times New Roman"/>
-              </w:rPr>
-              <w:t>s</w:t>
-            </w:r>
-            <w:r>
-              <w:rPr>
-                <w:rFonts w:ascii="Times New Roman" w:hAnsi="Times New Roman" w:cs="Times New Roman"/>
-              </w:rPr>
-              <w:t>t</w:t>
-            </w:r>
-            <w:proofErr w:type="spellEnd"/>
-            <w:proofErr w:type="gramEnd"/>
-            <w:r>
-              <w:rPr>
-                <w:rFonts w:ascii="Times New Roman" w:hAnsi="Times New Roman" w:cs="Times New Roman"/>
-              </w:rPr>
-              <w:t xml:space="preserve"> }}</w:t>
+            <w:r>
+              <w:rPr>
+                <w:rFonts w:ascii="Times New Roman" w:hAnsi="Times New Roman" w:cs="Times New Roman"/>
+              </w:rPr>
+              <w:t>) }}</w:t>
             </w:r>
           </w:p>
         </w:tc>
@@ -1625,6 +2484,7 @@
               <w:bottom w:val="nil"/>
               <w:right w:val="nil"/>
             </w:tcBorders>
+            <w:vAlign w:val="center"/>
           </w:tcPr>
           <w:p>
             <w:pPr>
@@ -1637,12 +2497,13 @@
         </w:tc>
         <w:tc>
           <w:tcPr>
-            <w:tcW w:w="4111" w:type="dxa"/>
+            <w:tcW w:w="3402" w:type="dxa"/>
             <w:gridSpan w:val="2"/>
             <w:tcBorders>
               <w:left w:val="nil"/>
               <w:bottom w:val="nil"/>
             </w:tcBorders>
+            <w:vAlign w:val="center"/>
           </w:tcPr>
           <w:p>
             <w:pPr>
@@ -1655,7 +2516,7 @@
         </w:tc>
         <w:tc>
           <w:tcPr>
-            <w:tcW w:w="1491" w:type="dxa"/>
+            <w:tcW w:w="1843" w:type="dxa"/>
             <w:vAlign w:val="center"/>
           </w:tcPr>
           <w:p>
@@ -1668,14 +2529,16 @@
             <w:r>
               <w:rPr>
                 <w:rFonts w:ascii="Times New Roman" w:hAnsi="Times New Roman" w:cs="Times New Roman"/>
-              </w:rPr>
-              <w:t xml:space="preserve">Total Rent Charged </w:t>
+                <w:color w:val="273B54" w:themeColor="text2" w:themeShade="BF"/>
+              </w:rPr>
+              <w:t>Total Rent Charged</w:t>
             </w:r>
           </w:p>
         </w:tc>
         <w:tc>
           <w:tcPr>
-            <w:tcW w:w="1718" w:type="dxa"/>
+            <w:tcW w:w="2075" w:type="dxa"/>
+            <w:vAlign w:val="center"/>
           </w:tcPr>
           <w:p>
             <w:pPr>
@@ -1684,6 +2547,40 @@
                 <w:rFonts w:ascii="Times New Roman" w:hAnsi="Times New Roman" w:cs="Times New Roman"/>
               </w:rPr>
             </w:pPr>
+            <w:r>
+              <w:rPr>
+                <w:rFonts w:ascii="Times New Roman" w:hAnsi="Times New Roman" w:cs="Times New Roman"/>
+              </w:rPr>
+              <w:t xml:space="preserve"> </w:t>
+            </w:r>
+            <w:proofErr w:type="gramStart"/>
+            <w:r>
+              <w:rPr>
+                <w:rFonts w:ascii="Times New Roman" w:hAnsi="Times New Roman" w:cs="Times New Roman"/>
+              </w:rPr>
+              <w:t>{{ currency</w:t>
+            </w:r>
+            <w:proofErr w:type="gramEnd"/>
+            <w:r>
+              <w:rPr>
+                <w:rFonts w:ascii="Times New Roman" w:hAnsi="Times New Roman" w:cs="Times New Roman"/>
+              </w:rPr>
+              <w:t>(</w:t>
+            </w:r>
+            <w:proofErr w:type="spellStart"/>
+            <w:r>
+              <w:rPr>
+                <w:rFonts w:ascii="Times New Roman" w:hAnsi="Times New Roman" w:cs="Times New Roman"/>
+              </w:rPr>
+              <w:t>tenant.TotalRent</w:t>
+            </w:r>
+            <w:proofErr w:type="spellEnd"/>
+            <w:r>
+              <w:rPr>
+                <w:rFonts w:ascii="Times New Roman" w:hAnsi="Times New Roman" w:cs="Times New Roman"/>
+              </w:rPr>
+              <w:t>) }}</w:t>
+            </w:r>
           </w:p>
         </w:tc>
       </w:tr>
@@ -1694,6 +2591,13 @@
           <w:rFonts w:ascii="Times New Roman" w:hAnsi="Times New Roman" w:cs="Times New Roman"/>
         </w:rPr>
       </w:pPr>
+    </w:p>
+    <w:p>
+      <w:pPr>
+        <w:rPr>
+          <w:rFonts w:ascii="Times New Roman" w:hAnsi="Times New Roman" w:cs="Times New Roman"/>
+        </w:rPr>
+      </w:pPr>
       <w:r>
         <w:rPr>
           <w:rFonts w:ascii="Times New Roman" w:hAnsi="Times New Roman" w:cs="Times New Roman"/>
@@ -1726,95 +2630,90 @@
       <w:pPr>
         <w:rPr>
           <w:rFonts w:ascii="Times New Roman" w:hAnsi="Times New Roman" w:cs="Times New Roman"/>
-        </w:rPr>
-      </w:pPr>
-      <w:r>
-        <w:rPr>
-          <w:rFonts w:ascii="Times New Roman" w:hAnsi="Times New Roman" w:cs="Times New Roman"/>
-        </w:rPr>
-        <w:t>15% of your family tax benefit is used to formulate your family tax benefit</w:t>
-      </w:r>
-    </w:p>
-    <w:p>
-      <w:pPr>
-        <w:rPr>
-          <w:rFonts w:ascii="Times New Roman" w:hAnsi="Times New Roman" w:cs="Times New Roman"/>
-        </w:rPr>
-      </w:pPr>
-    </w:p>
-    <w:p>
-      <w:pPr>
-        <w:rPr>
-          <w:rFonts w:ascii="Times New Roman" w:hAnsi="Times New Roman" w:cs="Times New Roman"/>
-        </w:rPr>
-      </w:pPr>
-      <w:r>
-        <w:rPr>
-          <w:rFonts w:ascii="Times New Roman" w:hAnsi="Times New Roman" w:cs="Times New Roman"/>
-        </w:rPr>
-        <w:t xml:space="preserve">Community Housing Property is a type of Housing Choices </w:t>
-      </w:r>
-      <w:r>
-        <w:rPr>
-          <w:rFonts w:ascii="Times New Roman" w:hAnsi="Times New Roman" w:cs="Times New Roman"/>
-        </w:rPr>
-        <w:t>SA’s property</w:t>
-      </w:r>
-      <w:r>
-        <w:rPr>
-          <w:rFonts w:ascii="Times New Roman" w:hAnsi="Times New Roman" w:cs="Times New Roman"/>
-        </w:rPr>
-        <w:t xml:space="preserve"> for </w:t>
-      </w:r>
-      <w:r>
-        <w:rPr>
-          <w:rFonts w:ascii="Times New Roman" w:hAnsi="Times New Roman" w:cs="Times New Roman"/>
-        </w:rPr>
-        <w:t>affordable</w:t>
-      </w:r>
-      <w:r>
-        <w:rPr>
-          <w:rFonts w:ascii="Times New Roman" w:hAnsi="Times New Roman" w:cs="Times New Roman"/>
-        </w:rPr>
-        <w:t xml:space="preserve"> housing which calculates rent based on</w:t>
-      </w:r>
-      <w:r>
-        <w:rPr>
-          <w:rFonts w:ascii="Times New Roman" w:hAnsi="Times New Roman" w:cs="Times New Roman"/>
-        </w:rPr>
-        <w:t xml:space="preserve"> </w:t>
-      </w:r>
-      <w:r>
-        <w:rPr>
-          <w:rFonts w:ascii="Times New Roman" w:hAnsi="Times New Roman" w:cs="Times New Roman"/>
-        </w:rPr>
-        <w:t>25% of a household's income.</w:t>
-      </w:r>
-    </w:p>
-    <w:p>
-      <w:pPr>
-        <w:rPr>
-          <w:rFonts w:ascii="Times New Roman" w:hAnsi="Times New Roman" w:cs="Times New Roman"/>
-        </w:rPr>
-      </w:pPr>
-      <w:r>
-        <w:rPr>
-          <w:rFonts w:ascii="Times New Roman" w:hAnsi="Times New Roman" w:cs="Times New Roman"/>
-        </w:rPr>
-        <w:t xml:space="preserve"> </w:t>
-      </w:r>
-    </w:p>
-    <w:p>
-      <w:pPr>
-        <w:rPr>
-          <w:rFonts w:ascii="Times New Roman" w:hAnsi="Times New Roman" w:cs="Times New Roman"/>
-        </w:rPr>
-      </w:pPr>
-      <w:r>
-        <w:rPr>
-          <w:rFonts w:ascii="Times New Roman" w:hAnsi="Times New Roman" w:cs="Times New Roman"/>
-        </w:rPr>
-        <w:t>Common Ground is another option property option provided by Housing Choices SA, where rent is based on 30% of household income.</w:t>
+          <w:b/>
+          <w:bCs/>
+        </w:rPr>
+      </w:pPr>
+      <w:r>
+        <w:rPr>
+          <w:rFonts w:ascii="Times New Roman" w:hAnsi="Times New Roman" w:cs="Times New Roman"/>
+          <w:b/>
+          <w:bCs/>
+        </w:rPr>
+        <w:lastRenderedPageBreak/>
+        <w:t xml:space="preserve">Please note: </w:t>
+      </w:r>
+    </w:p>
+    <w:p>
+      <w:pPr>
+        <w:pStyle w:val="ListParagraph"/>
+        <w:numPr>
+          <w:ilvl w:val="0"/>
+          <w:numId w:val="2"/>
+        </w:numPr>
+        <w:rPr>
+          <w:rFonts w:ascii="Times New Roman" w:hAnsi="Times New Roman" w:cs="Times New Roman"/>
+        </w:rPr>
+      </w:pPr>
+      <w:r>
+        <w:rPr>
+          <w:rFonts w:ascii="Times New Roman" w:hAnsi="Times New Roman" w:cs="Times New Roman"/>
+        </w:rPr>
+        <w:t>15% of your family tax benefit is used to</w:t>
+      </w:r>
+      <w:r>
+        <w:rPr>
+          <w:rFonts w:ascii="Times New Roman" w:hAnsi="Times New Roman" w:cs="Times New Roman"/>
+        </w:rPr>
+        <w:t xml:space="preserve"> formulate your income-based rent.</w:t>
+      </w:r>
+    </w:p>
+    <w:p>
+      <w:pPr>
+        <w:pStyle w:val="ListParagraph"/>
+        <w:numPr>
+          <w:ilvl w:val="0"/>
+          <w:numId w:val="2"/>
+        </w:numPr>
+        <w:rPr>
+          <w:rFonts w:ascii="Times New Roman" w:hAnsi="Times New Roman" w:cs="Times New Roman"/>
+        </w:rPr>
+      </w:pPr>
+      <w:r>
+        <w:rPr>
+          <w:rFonts w:ascii="Times New Roman" w:hAnsi="Times New Roman" w:cs="Times New Roman"/>
+        </w:rPr>
+        <w:t>Community Housing Property is a type of Housing Choices SA’s property which calculates rent based on 25% of a household's income.</w:t>
+      </w:r>
+    </w:p>
+    <w:p>
+      <w:pPr>
+        <w:pStyle w:val="ListParagraph"/>
+        <w:numPr>
+          <w:ilvl w:val="0"/>
+          <w:numId w:val="2"/>
+        </w:numPr>
+        <w:rPr>
+          <w:rFonts w:ascii="Times New Roman" w:hAnsi="Times New Roman" w:cs="Times New Roman"/>
+        </w:rPr>
+      </w:pPr>
+      <w:r>
+        <w:rPr>
+          <w:rFonts w:ascii="Times New Roman" w:hAnsi="Times New Roman" w:cs="Times New Roman"/>
+        </w:rPr>
+        <w:t xml:space="preserve">Common Ground is another property </w:t>
+      </w:r>
+      <w:r>
+        <w:rPr>
+          <w:rFonts w:ascii="Times New Roman" w:hAnsi="Times New Roman" w:cs="Times New Roman"/>
+        </w:rPr>
+        <w:t xml:space="preserve">option </w:t>
+      </w:r>
+      <w:r>
+        <w:rPr>
+          <w:rFonts w:ascii="Times New Roman" w:hAnsi="Times New Roman" w:cs="Times New Roman"/>
+        </w:rPr>
+        <w:t>provided by Housing Choices SA, where rent is based on 30% of household income.</w:t>
       </w:r>
     </w:p>
     <w:sectPr>
@@ -1920,6 +2819,118 @@
 <file path=word/numbering.xml><?xml version="1.0" encoding="utf-8"?>
 <w:numbering xmlns:wpc="http://schemas.microsoft.com/office/word/2010/wordprocessingCanvas" xmlns:cx="http://schemas.microsoft.com/office/drawing/2014/chartex" xmlns:cx1="http://schemas.microsoft.com/office/drawing/2015/9/8/chartex" xmlns:cx2="http://schemas.microsoft.com/office/drawing/2015/10/21/chartex" xmlns:cx3="http://schemas.microsoft.com/office/drawing/2016/5/9/chartex" xmlns:cx4="http://schemas.microsoft.com/office/drawing/2016/5/10/chartex" xmlns:cx5="http://schemas.microsoft.com/office/drawing/2016/5/11/chartex" xmlns:cx6="http://schemas.microsoft.com/office/drawing/2016/5/12/chartex" xmlns:cx7="http://schemas.microsoft.com/office/drawing/2016/5/13/chartex" xmlns:cx8="http://schemas.microsoft.com/office/drawing/2016/5/14/chartex" xmlns:mc="http://schemas.openxmlformats.org/markup-compatibility/2006" xmlns:aink="http://schemas.microsoft.com/office/drawing/2016/ink" xmlns:am3d="http://schemas.microsoft.com/office/drawing/2017/model3d" xmlns:o="urn:schemas-microsoft-com:office:office" xmlns:oel="http://schemas.microsoft.com/office/2019/extlst" xmlns:r="http://schemas.openxmlformats.org/officeDocument/2006/relationships" xmlns:m="http://schemas.openxmlformats.org/officeDocument/2006/math" xmlns:v="urn:schemas-microsoft-com:vml" xmlns:wp14="http://schemas.microsoft.com/office/word/2010/wordprocessingDrawing" xmlns:wp="http://schemas.openxmlformats.org/drawingml/2006/wordprocessingDrawing" xmlns:w10="urn:schemas-microsoft-com:office:word" xmlns:w="http://schemas.openxmlformats.org/wordprocessingml/2006/main" xmlns:w14="http://schemas.microsoft.com/office/word/2010/wordml" xmlns:w15="http://schemas.microsoft.com/office/word/2012/wordml" xmlns:w16cex="http://schemas.microsoft.com/office/word/2018/wordml/cex" xmlns:w16cid="http://schemas.microsoft.com/office/word/2016/wordml/cid" xmlns:w16="http://schemas.microsoft.com/office/word/2018/wordml" xmlns:w16sdtdh="http://schemas.microsoft.com/office/word/2020/wordml/sdtdatahash" xmlns:w16se="http://schemas.microsoft.com/office/word/2015/wordml/symex" xmlns:wpg="http://schemas.microsoft.com/office/word/2010/wordprocessingGroup" xmlns:wpi="http://schemas.microsoft.com/office/word/2010/wordprocessingInk" xmlns:wne="http://schemas.microsoft.com/office/word/2006/wordml" xmlns:wps="http://schemas.microsoft.com/office/word/2010/wordprocessingShape" mc:Ignorable="w14 w15 w16se w16cid w16 w16cex w16sdtdh wp14">
   <w:abstractNum w:abstractNumId="0" w15:restartNumberingAfterBreak="0">
+    <w:nsid w:val="45E640C5"/>
+    <w:multiLevelType w:val="hybridMultilevel"/>
+    <w:tmpl w:val="B4AEFA66"/>
+    <w:lvl w:ilvl="0" w:tplc="70D294C4">
+      <w:numFmt w:val="bullet"/>
+      <w:lvlText w:val="-"/>
+      <w:lvlJc w:val="left"/>
+      <w:pPr>
+        <w:ind w:left="720" w:hanging="360"/>
+      </w:pPr>
+      <w:rPr>
+        <w:rFonts w:ascii="Times New Roman" w:eastAsiaTheme="minorHAnsi" w:hAnsi="Times New Roman" w:cs="Times New Roman" w:hint="default"/>
+      </w:rPr>
+    </w:lvl>
+    <w:lvl w:ilvl="1" w:tplc="08090003" w:tentative="1">
+      <w:start w:val="1"/>
+      <w:numFmt w:val="bullet"/>
+      <w:lvlText w:val="o"/>
+      <w:lvlJc w:val="left"/>
+      <w:pPr>
+        <w:ind w:left="1440" w:hanging="360"/>
+      </w:pPr>
+      <w:rPr>
+        <w:rFonts w:ascii="Courier New" w:hAnsi="Courier New" w:cs="Courier New" w:hint="default"/>
+      </w:rPr>
+    </w:lvl>
+    <w:lvl w:ilvl="2" w:tplc="08090005" w:tentative="1">
+      <w:start w:val="1"/>
+      <w:numFmt w:val="bullet"/>
+      <w:lvlText w:val=""/>
+      <w:lvlJc w:val="left"/>
+      <w:pPr>
+        <w:ind w:left="2160" w:hanging="360"/>
+      </w:pPr>
+      <w:rPr>
+        <w:rFonts w:ascii="Wingdings" w:hAnsi="Wingdings" w:hint="default"/>
+      </w:rPr>
+    </w:lvl>
+    <w:lvl w:ilvl="3" w:tplc="08090001" w:tentative="1">
+      <w:start w:val="1"/>
+      <w:numFmt w:val="bullet"/>
+      <w:lvlText w:val=""/>
+      <w:lvlJc w:val="left"/>
+      <w:pPr>
+        <w:ind w:left="2880" w:hanging="360"/>
+      </w:pPr>
+      <w:rPr>
+        <w:rFonts w:ascii="Symbol" w:hAnsi="Symbol" w:hint="default"/>
+      </w:rPr>
+    </w:lvl>
+    <w:lvl w:ilvl="4" w:tplc="08090003" w:tentative="1">
+      <w:start w:val="1"/>
+      <w:numFmt w:val="bullet"/>
+      <w:lvlText w:val="o"/>
+      <w:lvlJc w:val="left"/>
+      <w:pPr>
+        <w:ind w:left="3600" w:hanging="360"/>
+      </w:pPr>
+      <w:rPr>
+        <w:rFonts w:ascii="Courier New" w:hAnsi="Courier New" w:cs="Courier New" w:hint="default"/>
+      </w:rPr>
+    </w:lvl>
+    <w:lvl w:ilvl="5" w:tplc="08090005" w:tentative="1">
+      <w:start w:val="1"/>
+      <w:numFmt w:val="bullet"/>
+      <w:lvlText w:val=""/>
+      <w:lvlJc w:val="left"/>
+      <w:pPr>
+        <w:ind w:left="4320" w:hanging="360"/>
+      </w:pPr>
+      <w:rPr>
+        <w:rFonts w:ascii="Wingdings" w:hAnsi="Wingdings" w:hint="default"/>
+      </w:rPr>
+    </w:lvl>
+    <w:lvl w:ilvl="6" w:tplc="08090001" w:tentative="1">
+      <w:start w:val="1"/>
+      <w:numFmt w:val="bullet"/>
+      <w:lvlText w:val=""/>
+      <w:lvlJc w:val="left"/>
+      <w:pPr>
+        <w:ind w:left="5040" w:hanging="360"/>
+      </w:pPr>
+      <w:rPr>
+        <w:rFonts w:ascii="Symbol" w:hAnsi="Symbol" w:hint="default"/>
+      </w:rPr>
+    </w:lvl>
+    <w:lvl w:ilvl="7" w:tplc="08090003" w:tentative="1">
+      <w:start w:val="1"/>
+      <w:numFmt w:val="bullet"/>
+      <w:lvlText w:val="o"/>
+      <w:lvlJc w:val="left"/>
+      <w:pPr>
+        <w:ind w:left="5760" w:hanging="360"/>
+      </w:pPr>
+      <w:rPr>
+        <w:rFonts w:ascii="Courier New" w:hAnsi="Courier New" w:cs="Courier New" w:hint="default"/>
+      </w:rPr>
+    </w:lvl>
+    <w:lvl w:ilvl="8" w:tplc="08090005" w:tentative="1">
+      <w:start w:val="1"/>
+      <w:numFmt w:val="bullet"/>
+      <w:lvlText w:val=""/>
+      <w:lvlJc w:val="left"/>
+      <w:pPr>
+        <w:ind w:left="6480" w:hanging="360"/>
+      </w:pPr>
+      <w:rPr>
+        <w:rFonts w:ascii="Wingdings" w:hAnsi="Wingdings" w:hint="default"/>
+      </w:rPr>
+    </w:lvl>
+  </w:abstractNum>
+  <w:abstractNum w:abstractNumId="1" w15:restartNumberingAfterBreak="0">
     <w:nsid w:val="6AF80878"/>
     <w:multiLevelType w:val="hybridMultilevel"/>
     <w:tmpl w:val="7EBED14C"/>
@@ -2032,6 +3043,9 @@
     </w:lvl>
   </w:abstractNum>
   <w:num w:numId="1" w16cid:durableId="1661614625">
+    <w:abstractNumId w:val="1"/>
+  </w:num>
+  <w:num w:numId="2" w16cid:durableId="246765781">
     <w:abstractNumId w:val="0"/>
   </w:num>
 </w:numbering>
@@ -2493,7 +3507,7 @@
     <w:unhideWhenUsed/>
     <w:rsid w:val="00DF5076"/>
     <w:rPr>
-      <w:color w:val="0563C1" w:themeColor="hyperlink"/>
+      <w:color w:val="56BCFE" w:themeColor="hyperlink"/>
       <w:u w:val="single"/>
     </w:rPr>
   </w:style>
@@ -2555,9 +3569,9 @@
 </file>
 
 <file path=word/theme/theme1.xml><?xml version="1.0" encoding="utf-8"?>
-<a:theme xmlns:a="http://schemas.openxmlformats.org/drawingml/2006/main" name="Office Theme">
+<a:theme xmlns:a="http://schemas.openxmlformats.org/drawingml/2006/main" name="Droplet">
   <a:themeElements>
-    <a:clrScheme name="Office">
+    <a:clrScheme name="Droplet">
       <a:dk1>
         <a:sysClr val="windowText" lastClr="000000"/>
       </a:dk1>
@@ -2565,44 +3579,44 @@
         <a:sysClr val="window" lastClr="FFFFFF"/>
       </a:lt1>
       <a:dk2>
-        <a:srgbClr val="44546A"/>
+        <a:srgbClr val="355071"/>
       </a:dk2>
       <a:lt2>
-        <a:srgbClr val="E7E6E6"/>
+        <a:srgbClr val="AABED7"/>
       </a:lt2>
       <a:accent1>
-        <a:srgbClr val="4472C4"/>
+        <a:srgbClr val="2FA3EE"/>
       </a:accent1>
       <a:accent2>
-        <a:srgbClr val="ED7D31"/>
+        <a:srgbClr val="4BCAAD"/>
       </a:accent2>
       <a:accent3>
-        <a:srgbClr val="A5A5A5"/>
+        <a:srgbClr val="86C157"/>
       </a:accent3>
       <a:accent4>
-        <a:srgbClr val="FFC000"/>
+        <a:srgbClr val="D99C3F"/>
       </a:accent4>
       <a:accent5>
-        <a:srgbClr val="5B9BD5"/>
+        <a:srgbClr val="CE6633"/>
       </a:accent5>
       <a:accent6>
-        <a:srgbClr val="70AD47"/>
+        <a:srgbClr val="A35DD1"/>
       </a:accent6>
       <a:hlink>
-        <a:srgbClr val="0563C1"/>
+        <a:srgbClr val="56BCFE"/>
       </a:hlink>
       <a:folHlink>
-        <a:srgbClr val="954F72"/>
+        <a:srgbClr val="97C5E3"/>
       </a:folHlink>
     </a:clrScheme>
-    <a:fontScheme name="Office">
+    <a:fontScheme name="Droplet">
       <a:majorFont>
-        <a:latin typeface="Calibri Light" panose="020F0302020204030204"/>
+        <a:latin typeface="Tw Cen MT" panose="020B0602020104020603"/>
         <a:ea typeface=""/>
         <a:cs typeface=""/>
-        <a:font script="Jpan" typeface="游ゴシック Light"/>
+        <a:font script="Jpan" typeface="ＭＳ Ｐゴシック"/>
         <a:font script="Hang" typeface="맑은 고딕"/>
-        <a:font script="Hans" typeface="等线 Light"/>
+        <a:font script="Hans" typeface="宋体"/>
         <a:font script="Hant" typeface="新細明體"/>
         <a:font script="Arab" typeface="Times New Roman"/>
         <a:font script="Hebr" typeface="Times New Roman"/>
@@ -2630,31 +3644,14 @@
         <a:font script="Viet" typeface="Times New Roman"/>
         <a:font script="Uigh" typeface="Microsoft Uighur"/>
         <a:font script="Geor" typeface="Sylfaen"/>
-        <a:font script="Armn" typeface="Arial"/>
-        <a:font script="Bugi" typeface="Leelawadee UI"/>
-        <a:font script="Bopo" typeface="Microsoft JhengHei"/>
-        <a:font script="Java" typeface="Javanese Text"/>
-        <a:font script="Lisu" typeface="Segoe UI"/>
-        <a:font script="Mymr" typeface="Myanmar Text"/>
-        <a:font script="Nkoo" typeface="Ebrima"/>
-        <a:font script="Olck" typeface="Nirmala UI"/>
-        <a:font script="Osma" typeface="Ebrima"/>
-        <a:font script="Phag" typeface="Phagspa"/>
-        <a:font script="Syrn" typeface="Estrangelo Edessa"/>
-        <a:font script="Syrj" typeface="Estrangelo Edessa"/>
-        <a:font script="Syre" typeface="Estrangelo Edessa"/>
-        <a:font script="Sora" typeface="Nirmala UI"/>
-        <a:font script="Tale" typeface="Microsoft Tai Le"/>
-        <a:font script="Talu" typeface="Microsoft New Tai Lue"/>
-        <a:font script="Tfng" typeface="Ebrima"/>
       </a:majorFont>
       <a:minorFont>
-        <a:latin typeface="Calibri" panose="020F0502020204030204"/>
+        <a:latin typeface="Tw Cen MT" panose="020B0602020104020603"/>
         <a:ea typeface=""/>
         <a:cs typeface=""/>
-        <a:font script="Jpan" typeface="游明朝"/>
+        <a:font script="Jpan" typeface="ＭＳ Ｐゴシック"/>
         <a:font script="Hang" typeface="맑은 고딕"/>
-        <a:font script="Hans" typeface="等线"/>
+        <a:font script="Hans" typeface="宋体"/>
         <a:font script="Hant" typeface="新細明體"/>
         <a:font script="Arab" typeface="Arial"/>
         <a:font script="Hebr" typeface="Arial"/>
@@ -2682,27 +3679,105 @@
         <a:font script="Viet" typeface="Arial"/>
         <a:font script="Uigh" typeface="Microsoft Uighur"/>
         <a:font script="Geor" typeface="Sylfaen"/>
-        <a:font script="Armn" typeface="Arial"/>
-        <a:font script="Bugi" typeface="Leelawadee UI"/>
-        <a:font script="Bopo" typeface="Microsoft JhengHei"/>
-        <a:font script="Java" typeface="Javanese Text"/>
-        <a:font script="Lisu" typeface="Segoe UI"/>
-        <a:font script="Mymr" typeface="Myanmar Text"/>
-        <a:font script="Nkoo" typeface="Ebrima"/>
-        <a:font script="Olck" typeface="Nirmala UI"/>
-        <a:font script="Osma" typeface="Ebrima"/>
-        <a:font script="Phag" typeface="Phagspa"/>
-        <a:font script="Syrn" typeface="Estrangelo Edessa"/>
-        <a:font script="Syrj" typeface="Estrangelo Edessa"/>
-        <a:font script="Syre" typeface="Estrangelo Edessa"/>
-        <a:font script="Sora" typeface="Nirmala UI"/>
-        <a:font script="Tale" typeface="Microsoft Tai Le"/>
-        <a:font script="Talu" typeface="Microsoft New Tai Lue"/>
-        <a:font script="Tfng" typeface="Ebrima"/>
       </a:minorFont>
     </a:fontScheme>
-    <a:fmtScheme name="Office">
+    <a:fmtScheme name="Droplet">
       <a:fillStyleLst>
+        <a:solidFill>
+          <a:schemeClr val="phClr"/>
+        </a:solidFill>
+        <a:solidFill>
+          <a:schemeClr val="phClr">
+            <a:tint val="69000"/>
+            <a:satMod val="105000"/>
+            <a:lumMod val="110000"/>
+          </a:schemeClr>
+        </a:solidFill>
+        <a:gradFill rotWithShape="1">
+          <a:gsLst>
+            <a:gs pos="0">
+              <a:schemeClr val="phClr">
+                <a:tint val="94000"/>
+                <a:satMod val="100000"/>
+                <a:lumMod val="108000"/>
+              </a:schemeClr>
+            </a:gs>
+            <a:gs pos="50000">
+              <a:schemeClr val="phClr">
+                <a:tint val="98000"/>
+                <a:shade val="100000"/>
+                <a:satMod val="100000"/>
+                <a:lumMod val="100000"/>
+              </a:schemeClr>
+            </a:gs>
+            <a:gs pos="100000">
+              <a:schemeClr val="phClr">
+                <a:shade val="72000"/>
+                <a:satMod val="120000"/>
+                <a:lumMod val="100000"/>
+              </a:schemeClr>
+            </a:gs>
+          </a:gsLst>
+          <a:lin ang="5400000" scaled="0"/>
+        </a:gradFill>
+      </a:fillStyleLst>
+      <a:lnStyleLst>
+        <a:ln w="9525" cap="flat" cmpd="sng" algn="ctr">
+          <a:solidFill>
+            <a:schemeClr val="phClr">
+              <a:shade val="60000"/>
+            </a:schemeClr>
+          </a:solidFill>
+          <a:prstDash val="solid"/>
+        </a:ln>
+        <a:ln w="15875" cap="flat" cmpd="sng" algn="ctr">
+          <a:solidFill>
+            <a:schemeClr val="phClr"/>
+          </a:solidFill>
+          <a:prstDash val="solid"/>
+        </a:ln>
+        <a:ln w="22225" cap="flat" cmpd="sng" algn="ctr">
+          <a:solidFill>
+            <a:schemeClr val="phClr"/>
+          </a:solidFill>
+          <a:prstDash val="solid"/>
+        </a:ln>
+      </a:lnStyleLst>
+      <a:effectStyleLst>
+        <a:effectStyle>
+          <a:effectLst/>
+        </a:effectStyle>
+        <a:effectStyle>
+          <a:effectLst>
+            <a:outerShdw blurRad="50800" dist="25400" dir="5400000" rotWithShape="0">
+              <a:srgbClr val="000000">
+                <a:alpha val="28000"/>
+              </a:srgbClr>
+            </a:outerShdw>
+          </a:effectLst>
+        </a:effectStyle>
+        <a:effectStyle>
+          <a:effectLst>
+            <a:outerShdw blurRad="63500" dist="25400" dir="5400000" algn="ctr" rotWithShape="0">
+              <a:srgbClr val="000000">
+                <a:alpha val="69000"/>
+              </a:srgbClr>
+            </a:outerShdw>
+          </a:effectLst>
+          <a:scene3d>
+            <a:camera prst="orthographicFront">
+              <a:rot lat="0" lon="0" rev="0"/>
+            </a:camera>
+            <a:lightRig rig="balanced" dir="t">
+              <a:rot lat="0" lon="0" rev="1200000"/>
+            </a:lightRig>
+          </a:scene3d>
+          <a:sp3d prstMaterial="plastic">
+            <a:bevelT w="25400" h="25400"/>
+          </a:sp3d>
+        </a:effectStyle>
+      </a:effectStyleLst>
+      <a:bgFillStyleLst>
         <a:solidFill>
           <a:schemeClr val="phClr"/>
         </a:solidFill>
@@ -2710,23 +3785,14 @@
           <a:gsLst>
             <a:gs pos="0">
               <a:schemeClr val="phClr">
+                <a:tint val="90000"/>
                 <a:lumMod val="110000"/>
-                <a:satMod val="105000"/>
-                <a:tint val="67000"/>
-              </a:schemeClr>
-            </a:gs>
-            <a:gs pos="50000">
-              <a:schemeClr val="phClr">
-                <a:lumMod val="105000"/>
-                <a:satMod val="103000"/>
-                <a:tint val="73000"/>
               </a:schemeClr>
             </a:gs>
             <a:gs pos="100000">
               <a:schemeClr val="phClr">
-                <a:lumMod val="105000"/>
-                <a:satMod val="109000"/>
-                <a:tint val="81000"/>
+                <a:shade val="64000"/>
+                <a:lumMod val="88000"/>
               </a:schemeClr>
             </a:gs>
           </a:gsLst>
@@ -2736,101 +3802,18 @@
           <a:gsLst>
             <a:gs pos="0">
               <a:schemeClr val="phClr">
-                <a:satMod val="103000"/>
-                <a:lumMod val="102000"/>
-                <a:tint val="94000"/>
-              </a:schemeClr>
-            </a:gs>
-            <a:gs pos="50000">
-              <a:schemeClr val="phClr">
-                <a:satMod val="110000"/>
-                <a:lumMod val="100000"/>
+                <a:tint val="84000"/>
                 <a:shade val="100000"/>
+                <a:hueMod val="130000"/>
+                <a:satMod val="150000"/>
+                <a:lumMod val="112000"/>
               </a:schemeClr>
             </a:gs>
             <a:gs pos="100000">
               <a:schemeClr val="phClr">
-                <a:lumMod val="99000"/>
-                <a:satMod val="120000"/>
-                <a:shade val="78000"/>
-              </a:schemeClr>
-            </a:gs>
-          </a:gsLst>
-          <a:lin ang="5400000" scaled="0"/>
-        </a:gradFill>
-      </a:fillStyleLst>
-      <a:lnStyleLst>
-        <a:ln w="6350" cap="flat" cmpd="sng" algn="ctr">
-          <a:solidFill>
-            <a:schemeClr val="phClr"/>
-          </a:solidFill>
-          <a:prstDash val="solid"/>
-          <a:miter lim="800000"/>
-        </a:ln>
-        <a:ln w="12700" cap="flat" cmpd="sng" algn="ctr">
-          <a:solidFill>
-            <a:schemeClr val="phClr"/>
-          </a:solidFill>
-          <a:prstDash val="solid"/>
-          <a:miter lim="800000"/>
-        </a:ln>
-        <a:ln w="19050" cap="flat" cmpd="sng" algn="ctr">
-          <a:solidFill>
-            <a:schemeClr val="phClr"/>
-          </a:solidFill>
-          <a:prstDash val="solid"/>
-          <a:miter lim="800000"/>
-        </a:ln>
-      </a:lnStyleLst>
-      <a:effectStyleLst>
-        <a:effectStyle>
-          <a:effectLst/>
-        </a:effectStyle>
-        <a:effectStyle>
-          <a:effectLst/>
-        </a:effectStyle>
-        <a:effectStyle>
-          <a:effectLst>
-            <a:outerShdw blurRad="57150" dist="19050" dir="5400000" algn="ctr" rotWithShape="0">
-              <a:srgbClr val="000000">
-                <a:alpha val="63000"/>
-              </a:srgbClr>
-            </a:outerShdw>
-          </a:effectLst>
-        </a:effectStyle>
-      </a:effectStyleLst>
-      <a:bgFillStyleLst>
-        <a:solidFill>
-          <a:schemeClr val="phClr"/>
-        </a:solidFill>
-        <a:solidFill>
-          <a:schemeClr val="phClr">
-            <a:tint val="95000"/>
-            <a:satMod val="170000"/>
-          </a:schemeClr>
-        </a:solidFill>
-        <a:gradFill rotWithShape="1">
-          <a:gsLst>
-            <a:gs pos="0">
-              <a:schemeClr val="phClr">
-                <a:tint val="93000"/>
-                <a:satMod val="150000"/>
-                <a:shade val="98000"/>
-                <a:lumMod val="102000"/>
-              </a:schemeClr>
-            </a:gs>
-            <a:gs pos="50000">
-              <a:schemeClr val="phClr">
-                <a:tint val="98000"/>
-                <a:satMod val="130000"/>
-                <a:shade val="90000"/>
-                <a:lumMod val="103000"/>
-              </a:schemeClr>
-            </a:gs>
-            <a:gs pos="100000">
-              <a:schemeClr val="phClr">
-                <a:shade val="63000"/>
-                <a:satMod val="120000"/>
+                <a:shade val="92000"/>
+                <a:satMod val="140000"/>
+                <a:lumMod val="110000"/>
               </a:schemeClr>
             </a:gs>
           </a:gsLst>
@@ -2843,7 +3826,7 @@
   <a:extraClrSchemeLst/>
   <a:extLst>
     <a:ext uri="{05A4C25C-085E-4340-85A3-A5531E510DB2}">
-      <thm15:themeFamily xmlns:thm15="http://schemas.microsoft.com/office/thememl/2012/main" name="Office Theme" id="{62F939B6-93AF-4DB8-9C6B-D6C7DFDC589F}" vid="{4A3C46E8-61CC-4603-A589-7422A47A8E4A}"/>
+      <thm15:themeFamily xmlns:thm15="http://schemas.microsoft.com/office/thememl/2012/main" name="Droplet" id="{8984A317-299A-4E50-B45D-BFC9EDE2337A}" vid="{A633B6A3-9E7F-4C10-9C98-2517A3134361}"/>
     </a:ext>
   </a:extLst>
 </a:theme>

</xml_diff>